<commit_message>
updates to the paper
</commit_message>
<xml_diff>
--- a/Week2_DataAnalysis/Week2_ExploreDataAnalysis.docx
+++ b/Week2_DataAnalysis/Week2_ExploreDataAnalysis.docx
@@ -88,45 +88,52 @@
         <w:tab/>
       </w:r>
       <w:r>
-        <w:t xml:space="preserve">When </w:t>
-      </w:r>
-      <w:r>
-        <w:t>an end user leverages a product from Microsoft, it will emit telemetry back to their headquarters. This data is stored on their internal big data clusters called Cosmos. During my tenure each of the six physical clusters consisted of 55,000 servers and 3.2 exabytes of storage capacity. There were even posters in the hallway, which claimed that stacking the servers of a single cluster vertically would be taller than Mount Everest.</w:t>
+        <w:t xml:space="preserve">A former </w:t>
+      </w:r>
+      <w:r>
+        <w:t>manager used to frequently state that “data and telemetry are the life blood of a service.” Without the actual bits to route through our algorithms,</w:t>
+      </w:r>
+      <w:r>
+        <w:t xml:space="preserve"> </w:t>
+      </w:r>
+      <w:r>
+        <w:t>hardware is simply expensive piles of silicon. However, that is not to say having data will magically provide business intelligence. On the contrary one must leverage data analysis methodologies to transform data into actionable insights.</w:t>
       </w:r>
     </w:p>
     <w:p>
       <w:r>
         <w:tab/>
-      </w:r>
-      <w:r>
-        <w:t xml:space="preserve">Despite holding enormous datasets and having unbelievable I/O it was unable to magically answer business questions. The only way to accomplish cover the data to information was through data analysis. </w:t>
-      </w:r>
-    </w:p>
-    <w:p>
-      <w:pPr>
-        <w:pStyle w:val="Heading1"/>
-      </w:pPr>
-      <w:r>
-        <w:t>Explain How the Face</w:t>
-      </w:r>
-      <w:r>
-        <w:t xml:space="preserve"> </w:t>
-      </w:r>
-      <w:r>
-        <w:t>Book Data Was Created</w:t>
-      </w:r>
-    </w:p>
-    <w:p>
-      <w:r>
-        <w:tab/>
-        <w:t>In this section tie in Facebook Marketing</w:t>
-      </w:r>
-      <w:r>
-        <w:t xml:space="preserve"> text.</w:t>
+        <w:t xml:space="preserve">An example of this can be found with McAuley and </w:t>
+      </w:r>
+      <w:proofErr w:type="spellStart"/>
+      <w:r>
+        <w:t>Leskovec’s</w:t>
+      </w:r>
+      <w:proofErr w:type="spellEnd"/>
+      <w:r>
+        <w:t xml:space="preserve"> “</w:t>
+      </w:r>
+      <w:r>
+        <w:t>S</w:t>
+      </w:r>
+      <w:r>
+        <w:t>ocial circles</w:t>
+      </w:r>
+      <w:r>
+        <w:t>: Facebook”</w:t>
+      </w:r>
+      <w:r>
+        <w:t xml:space="preserve"> data set. The researchers collected the social media networks from </w:t>
+      </w:r>
+      <w:r>
+        <w:t>1</w:t>
+      </w:r>
+      <w:r>
+        <w:t>0 people and their 4029 associated friends</w:t>
       </w:r>
       <w:sdt>
         <w:sdtPr>
-          <w:id w:val="741530082"/>
+          <w:id w:val="-1306844576"/>
           <w:citation/>
         </w:sdtPr>
         <w:sdtContent>
@@ -134,7 +141,7 @@
             <w:fldChar w:fldCharType="begin"/>
           </w:r>
           <w:r>
-            <w:instrText xml:space="preserve"> CITATION Tre12 \l 1033 </w:instrText>
+            <w:instrText xml:space="preserve"> CITATION McA12 \l 1033 </w:instrText>
           </w:r>
           <w:r>
             <w:fldChar w:fldCharType="separate"/>
@@ -143,20 +150,653 @@
             <w:rPr>
               <w:noProof/>
             </w:rPr>
-            <w:t xml:space="preserve"> (Treadaway, 2012)</w:t>
+            <w:t xml:space="preserve"> (McAuley &amp; Leskovec, 2012)</w:t>
           </w:r>
           <w:r>
             <w:fldChar w:fldCharType="end"/>
           </w:r>
         </w:sdtContent>
       </w:sdt>
+      <w:r>
+        <w:t xml:space="preserve">. </w:t>
+      </w:r>
+      <w:r>
+        <w:t>Raw text files were provided to describe these networks, but only through data exploration methods can one understand: content, short comings, and future applications.</w:t>
+      </w:r>
     </w:p>
     <w:p>
       <w:pPr>
         <w:pStyle w:val="Heading1"/>
       </w:pPr>
       <w:r>
-        <w:t>Determine Weakness and Improvements to the data</w:t>
+        <w:t xml:space="preserve">Explain How </w:t>
+      </w:r>
+      <w:r>
+        <w:t xml:space="preserve">Social Media </w:t>
+      </w:r>
+      <w:r>
+        <w:t xml:space="preserve">Data </w:t>
+      </w:r>
+      <w:r>
+        <w:t xml:space="preserve">Is </w:t>
+      </w:r>
+      <w:r>
+        <w:t>Created</w:t>
+      </w:r>
+    </w:p>
+    <w:p>
+      <w:pPr>
+        <w:rPr>
+          <w:rFonts w:eastAsia="Times New Roman"/>
+        </w:rPr>
+      </w:pPr>
+      <w:r>
+        <w:tab/>
+      </w:r>
+      <w:r>
+        <w:t xml:space="preserve">As of December 2018; there are </w:t>
+      </w:r>
+      <w:r>
+        <w:t xml:space="preserve">2.32 </w:t>
+      </w:r>
+      <w:r>
+        <w:t xml:space="preserve">billion </w:t>
+      </w:r>
+      <w:r>
+        <w:t>monthly users on Facebook with 1.52 billion of them connecting daily</w:t>
+      </w:r>
+      <w:sdt>
+        <w:sdtPr>
+          <w:id w:val="-789906588"/>
+          <w:citation/>
+        </w:sdtPr>
+        <w:sdtContent>
+          <w:r>
+            <w:fldChar w:fldCharType="begin"/>
+          </w:r>
+          <w:r>
+            <w:instrText xml:space="preserve"> CITATION Fac18 \l 1033 </w:instrText>
+          </w:r>
+          <w:r>
+            <w:fldChar w:fldCharType="separate"/>
+          </w:r>
+          <w:r>
+            <w:rPr>
+              <w:noProof/>
+            </w:rPr>
+            <w:t xml:space="preserve"> (Facebook, 2018)</w:t>
+          </w:r>
+          <w:r>
+            <w:fldChar w:fldCharType="end"/>
+          </w:r>
+        </w:sdtContent>
+      </w:sdt>
+      <w:r>
+        <w:t xml:space="preserve">. </w:t>
+      </w:r>
+      <w:r>
+        <w:rPr>
+          <w:rFonts w:eastAsia="Times New Roman"/>
+        </w:rPr>
+        <w:t xml:space="preserve">To use Facebook a person, group or corporation registers an account and then specifies some basic profile information. Afterward the user can post status updates, upload videos and pictures, or “check-in” by posting their location. </w:t>
+      </w:r>
+    </w:p>
+    <w:p>
+      <w:pPr>
+        <w:spacing w:after="200"/>
+        <w:ind w:firstLine="720"/>
+        <w:rPr>
+          <w:rFonts w:eastAsia="Times New Roman"/>
+        </w:rPr>
+      </w:pPr>
+      <w:r>
+        <w:rPr>
+          <w:rFonts w:eastAsia="Times New Roman"/>
+        </w:rPr>
+        <w:t xml:space="preserve">In addition to their basic profile information, the user will also specify their social circles. Examples of social circles might be people that worked at Contoso, live in Seattle, or are friends of Bob. </w:t>
+      </w:r>
+      <w:r>
+        <w:rPr>
+          <w:rFonts w:eastAsia="Times New Roman"/>
+        </w:rPr>
+        <w:t>Using</w:t>
+      </w:r>
+      <w:r>
+        <w:rPr>
+          <w:rFonts w:eastAsia="Times New Roman"/>
+        </w:rPr>
+        <w:t xml:space="preserve"> these declared social circles, Facebook then finds content that the user’s friends have published</w:t>
+      </w:r>
+      <w:r>
+        <w:rPr>
+          <w:rFonts w:eastAsia="Times New Roman"/>
+        </w:rPr>
+        <w:t xml:space="preserve"> </w:t>
+      </w:r>
+      <w:sdt>
+        <w:sdtPr>
+          <w:rPr>
+            <w:rFonts w:eastAsia="Times New Roman"/>
+          </w:rPr>
+          <w:id w:val="-1461562252"/>
+          <w:citation/>
+        </w:sdtPr>
+        <w:sdtContent>
+          <w:r>
+            <w:rPr>
+              <w:rFonts w:eastAsia="Times New Roman"/>
+            </w:rPr>
+            <w:fldChar w:fldCharType="begin"/>
+          </w:r>
+          <w:r>
+            <w:rPr>
+              <w:rFonts w:eastAsia="Times New Roman"/>
+            </w:rPr>
+            <w:instrText xml:space="preserve"> CITATION Bos06 \l 1033 </w:instrText>
+          </w:r>
+          <w:r>
+            <w:rPr>
+              <w:rFonts w:eastAsia="Times New Roman"/>
+            </w:rPr>
+            <w:fldChar w:fldCharType="separate"/>
+          </w:r>
+          <w:r>
+            <w:rPr>
+              <w:rFonts w:eastAsia="Times New Roman"/>
+              <w:noProof/>
+            </w:rPr>
+            <w:t xml:space="preserve"> </w:t>
+          </w:r>
+          <w:r>
+            <w:rPr>
+              <w:rFonts w:eastAsia="Times New Roman"/>
+              <w:noProof/>
+            </w:rPr>
+            <w:t>(Bosworth &amp; Cox, 2006)</w:t>
+          </w:r>
+          <w:r>
+            <w:rPr>
+              <w:rFonts w:eastAsia="Times New Roman"/>
+            </w:rPr>
+            <w:fldChar w:fldCharType="end"/>
+          </w:r>
+        </w:sdtContent>
+      </w:sdt>
+      <w:r>
+        <w:rPr>
+          <w:rFonts w:eastAsia="Times New Roman"/>
+        </w:rPr>
+        <w:t>. This content is dynamically presented as a personalized view</w:t>
+      </w:r>
+      <w:r>
+        <w:rPr>
+          <w:rFonts w:eastAsia="Times New Roman"/>
+          <w:color w:val="000000"/>
+        </w:rPr>
+        <w:t xml:space="preserve">. </w:t>
+      </w:r>
+    </w:p>
+    <w:p>
+      <w:pPr>
+        <w:spacing w:after="200"/>
+        <w:ind w:firstLine="720"/>
+        <w:rPr>
+          <w:rFonts w:eastAsia="Times New Roman"/>
+          <w:color w:val="000000"/>
+        </w:rPr>
+      </w:pPr>
+      <w:r>
+        <w:rPr>
+          <w:rFonts w:eastAsia="Times New Roman"/>
+          <w:color w:val="000000"/>
+        </w:rPr>
+        <w:lastRenderedPageBreak/>
+        <w:t>When selecting which content to show; the frequency</w:t>
+      </w:r>
+      <w:r>
+        <w:rPr>
+          <w:rFonts w:eastAsia="Times New Roman"/>
+          <w:color w:val="000000"/>
+        </w:rPr>
+        <w:t xml:space="preserve"> of selection</w:t>
+      </w:r>
+      <w:r>
+        <w:rPr>
+          <w:rFonts w:eastAsia="Times New Roman"/>
+          <w:color w:val="000000"/>
+        </w:rPr>
+        <w:t xml:space="preserve"> is based on the affinity of the friend’s relationship. To measure the affinity of this relationship, the number of actions involving both users is counted; where a higher count signifies a higher affinity</w:t>
+      </w:r>
+      <w:sdt>
+        <w:sdtPr>
+          <w:rPr>
+            <w:rFonts w:eastAsia="Times New Roman"/>
+            <w:color w:val="000000"/>
+          </w:rPr>
+          <w:id w:val="-1392656037"/>
+          <w:citation/>
+        </w:sdtPr>
+        <w:sdtContent>
+          <w:r>
+            <w:rPr>
+              <w:rFonts w:eastAsia="Times New Roman"/>
+              <w:color w:val="000000"/>
+            </w:rPr>
+            <w:fldChar w:fldCharType="begin"/>
+          </w:r>
+          <w:r>
+            <w:rPr>
+              <w:rFonts w:eastAsia="Times New Roman"/>
+              <w:color w:val="000000"/>
+            </w:rPr>
+            <w:instrText xml:space="preserve">CITATION Bos061 \l 1033 </w:instrText>
+          </w:r>
+          <w:r>
+            <w:rPr>
+              <w:rFonts w:eastAsia="Times New Roman"/>
+              <w:color w:val="000000"/>
+            </w:rPr>
+            <w:fldChar w:fldCharType="separate"/>
+          </w:r>
+          <w:r>
+            <w:rPr>
+              <w:rFonts w:eastAsia="Times New Roman"/>
+              <w:noProof/>
+              <w:color w:val="000000"/>
+            </w:rPr>
+            <w:t xml:space="preserve"> </w:t>
+          </w:r>
+          <w:r>
+            <w:rPr>
+              <w:rFonts w:eastAsia="Times New Roman"/>
+              <w:noProof/>
+              <w:color w:val="000000"/>
+            </w:rPr>
+            <w:t>(Cox &amp; Bosworth, 2006)</w:t>
+          </w:r>
+          <w:r>
+            <w:rPr>
+              <w:rFonts w:eastAsia="Times New Roman"/>
+              <w:color w:val="000000"/>
+            </w:rPr>
+            <w:fldChar w:fldCharType="end"/>
+          </w:r>
+        </w:sdtContent>
+      </w:sdt>
+      <w:r>
+        <w:rPr>
+          <w:rFonts w:eastAsia="Times New Roman"/>
+          <w:color w:val="000000"/>
+        </w:rPr>
+        <w:t>. Actions could include mentions in a post, “Liking” the friend’s content, or tagging a friend in a check-in</w:t>
+      </w:r>
+      <w:r>
+        <w:rPr>
+          <w:rFonts w:eastAsia="Times New Roman"/>
+          <w:color w:val="000000"/>
+        </w:rPr>
+        <w:t xml:space="preserve">. </w:t>
+      </w:r>
+      <w:r>
+        <w:rPr>
+          <w:rFonts w:eastAsia="Times New Roman"/>
+          <w:color w:val="000000"/>
+        </w:rPr>
+        <w:t>Not all relationships need to be calculated; in many scenarios the user will proactively declare relationships in terms of being family members or husband/wife.</w:t>
+      </w:r>
+    </w:p>
+    <w:p>
+      <w:pPr>
+        <w:spacing w:after="200"/>
+        <w:ind w:firstLine="720"/>
+        <w:rPr>
+          <w:rFonts w:eastAsia="Times New Roman"/>
+          <w:color w:val="000000"/>
+        </w:rPr>
+      </w:pPr>
+      <w:r>
+        <w:rPr>
+          <w:rFonts w:eastAsia="Times New Roman"/>
+          <w:color w:val="000000"/>
+        </w:rPr>
+        <w:t xml:space="preserve">A common scenario where this can be seen is with a user that is part of a social circle consisting of three people: good friend, </w:t>
+      </w:r>
+      <w:r>
+        <w:rPr>
+          <w:rFonts w:eastAsia="Times New Roman"/>
+          <w:color w:val="000000"/>
+        </w:rPr>
+        <w:t xml:space="preserve">their </w:t>
+      </w:r>
+      <w:r>
+        <w:rPr>
+          <w:rFonts w:eastAsia="Times New Roman"/>
+          <w:color w:val="000000"/>
+        </w:rPr>
+        <w:t xml:space="preserve">mom and a random stranger. The affinity between the user and their mother would be high due to the declared relationship and the good friend through the number of shared posts. </w:t>
+      </w:r>
+      <w:r>
+        <w:rPr>
+          <w:rFonts w:eastAsia="Times New Roman"/>
+          <w:color w:val="000000"/>
+        </w:rPr>
+        <w:t>Therefore,</w:t>
+      </w:r>
+      <w:r>
+        <w:rPr>
+          <w:rFonts w:eastAsia="Times New Roman"/>
+          <w:color w:val="000000"/>
+        </w:rPr>
+        <w:t xml:space="preserve"> when determining </w:t>
+      </w:r>
+      <w:r>
+        <w:rPr>
+          <w:rFonts w:eastAsia="Times New Roman"/>
+          <w:color w:val="000000"/>
+        </w:rPr>
+        <w:t xml:space="preserve">which </w:t>
+      </w:r>
+      <w:r>
+        <w:rPr>
+          <w:rFonts w:eastAsia="Times New Roman"/>
+          <w:color w:val="000000"/>
+        </w:rPr>
+        <w:t xml:space="preserve">status update should be shown to </w:t>
+      </w:r>
+      <w:r>
+        <w:rPr>
+          <w:rFonts w:eastAsia="Times New Roman"/>
+          <w:color w:val="000000"/>
+        </w:rPr>
+        <w:t>the</w:t>
+      </w:r>
+      <w:r>
+        <w:rPr>
+          <w:rFonts w:eastAsia="Times New Roman"/>
+          <w:color w:val="000000"/>
+        </w:rPr>
+        <w:t xml:space="preserve"> </w:t>
+      </w:r>
+      <w:r>
+        <w:rPr>
+          <w:rFonts w:eastAsia="Times New Roman"/>
+          <w:color w:val="000000"/>
+        </w:rPr>
+        <w:t>user</w:t>
+      </w:r>
+      <w:r>
+        <w:rPr>
+          <w:rFonts w:eastAsia="Times New Roman"/>
+          <w:color w:val="000000"/>
+        </w:rPr>
+        <w:t xml:space="preserve">-- </w:t>
+      </w:r>
+      <w:r>
+        <w:rPr>
+          <w:rFonts w:eastAsia="Times New Roman"/>
+          <w:color w:val="000000"/>
+        </w:rPr>
+        <w:t xml:space="preserve">a </w:t>
+      </w:r>
+      <w:r>
+        <w:rPr>
+          <w:rFonts w:eastAsia="Times New Roman"/>
+          <w:color w:val="000000"/>
+        </w:rPr>
+        <w:t xml:space="preserve">more </w:t>
+      </w:r>
+      <w:r>
+        <w:rPr>
+          <w:rFonts w:eastAsia="Times New Roman"/>
+          <w:color w:val="000000"/>
+        </w:rPr>
+        <w:t>post</w:t>
+      </w:r>
+      <w:r>
+        <w:rPr>
+          <w:rFonts w:eastAsia="Times New Roman"/>
+          <w:color w:val="000000"/>
+        </w:rPr>
+        <w:t>s</w:t>
+      </w:r>
+      <w:r>
+        <w:rPr>
+          <w:rFonts w:eastAsia="Times New Roman"/>
+          <w:color w:val="000000"/>
+        </w:rPr>
+        <w:t xml:space="preserve"> </w:t>
+      </w:r>
+      <w:r>
+        <w:rPr>
+          <w:rFonts w:eastAsia="Times New Roman"/>
+          <w:color w:val="000000"/>
+        </w:rPr>
+        <w:t xml:space="preserve">from the mother and friend are desired </w:t>
+      </w:r>
+      <w:r>
+        <w:rPr>
+          <w:rFonts w:eastAsia="Times New Roman"/>
+          <w:color w:val="000000"/>
+        </w:rPr>
+        <w:t>than the random stranger.</w:t>
+      </w:r>
+    </w:p>
+    <w:p>
+      <w:r>
+        <w:tab/>
+      </w:r>
+      <w:r>
+        <w:t xml:space="preserve">It is in the self-interest of the platform to identify the undeclared relationships so that third party content can be appropriately provided. Consider </w:t>
+      </w:r>
+      <w:r>
+        <w:t xml:space="preserve">a cohort of </w:t>
+      </w:r>
+      <w:r>
+        <w:t>user</w:t>
+      </w:r>
+      <w:r>
+        <w:t>s that</w:t>
+      </w:r>
+      <w:r>
+        <w:t xml:space="preserve"> make frequent </w:t>
+      </w:r>
+      <w:r>
+        <w:t xml:space="preserve">posts about </w:t>
+      </w:r>
+      <w:r>
+        <w:t xml:space="preserve">“Java.” </w:t>
+      </w:r>
+      <w:r>
+        <w:t xml:space="preserve">A subset of these users will be interested in </w:t>
+      </w:r>
+      <w:r>
+        <w:rPr>
+          <w:i/>
+        </w:rPr>
+        <w:t>O’Reilly books</w:t>
+      </w:r>
+      <w:r>
+        <w:t xml:space="preserve"> </w:t>
+      </w:r>
+      <w:r>
+        <w:t xml:space="preserve">versus the others want </w:t>
+      </w:r>
+      <w:r>
+        <w:rPr>
+          <w:i/>
+        </w:rPr>
+        <w:t>Starbucks</w:t>
+      </w:r>
+      <w:r>
+        <w:rPr>
+          <w:i/>
+        </w:rPr>
+        <w:t xml:space="preserve"> promotional material</w:t>
+      </w:r>
+      <w:r>
+        <w:t>.</w:t>
+      </w:r>
+      <w:r>
+        <w:t xml:space="preserve"> </w:t>
+      </w:r>
+      <w:r>
+        <w:t>The platform inter</w:t>
+      </w:r>
+      <w:r>
+        <w:t>s</w:t>
+      </w:r>
+      <w:r>
+        <w:t xml:space="preserve"> which subset </w:t>
+      </w:r>
+      <w:r>
+        <w:t xml:space="preserve">is relevant by </w:t>
+      </w:r>
+      <w:r>
+        <w:t xml:space="preserve">inspecting </w:t>
+      </w:r>
+      <w:r>
+        <w:t xml:space="preserve">the occupations of the user’s </w:t>
+      </w:r>
+      <w:r>
+        <w:t>friend</w:t>
+      </w:r>
+      <w:r>
+        <w:t xml:space="preserve"> list</w:t>
+      </w:r>
+      <w:sdt>
+        <w:sdtPr>
+          <w:id w:val="-364605069"/>
+          <w:citation/>
+        </w:sdtPr>
+        <w:sdtContent>
+          <w:r>
+            <w:fldChar w:fldCharType="begin"/>
+          </w:r>
+          <w:r>
+            <w:instrText xml:space="preserve"> CITATION Fac08 \l 1033 </w:instrText>
+          </w:r>
+          <w:r>
+            <w:fldChar w:fldCharType="separate"/>
+          </w:r>
+          <w:r>
+            <w:rPr>
+              <w:noProof/>
+            </w:rPr>
+            <w:t xml:space="preserve"> (Facebook, 2008)</w:t>
+          </w:r>
+          <w:r>
+            <w:fldChar w:fldCharType="end"/>
+          </w:r>
+        </w:sdtContent>
+      </w:sdt>
+      <w:r>
+        <w:t xml:space="preserve">. Having more </w:t>
+      </w:r>
+      <w:r>
+        <w:t>relevant advertisements results in higher click-through counts gaining the platform more revenue potential.</w:t>
+      </w:r>
+      <w:r>
+        <w:t xml:space="preserve"> </w:t>
+      </w:r>
+    </w:p>
+    <w:p>
+      <w:pPr>
+        <w:pStyle w:val="Heading1"/>
+      </w:pPr>
+      <w:r>
+        <w:t xml:space="preserve">Determine Weakness and Improvements to the </w:t>
+      </w:r>
+      <w:r>
+        <w:t>D</w:t>
+      </w:r>
+      <w:r>
+        <w:t>ata</w:t>
+      </w:r>
+      <w:r>
+        <w:t xml:space="preserve"> Set</w:t>
+      </w:r>
+    </w:p>
+    <w:p>
+      <w:r>
+        <w:tab/>
+        <w:t xml:space="preserve">The data set provided by </w:t>
+      </w:r>
+      <w:proofErr w:type="spellStart"/>
+      <w:r>
+        <w:t>Leskovec</w:t>
+      </w:r>
+      <w:proofErr w:type="spellEnd"/>
+      <w:r>
+        <w:t xml:space="preserve"> is an extract of ten users and the manually labeled relationships of members of their friend list. This data was then anonymized such that </w:t>
+      </w:r>
+      <w:r>
+        <w:t>it is</w:t>
+      </w:r>
+      <w:r>
+        <w:t xml:space="preserve"> possible to know that user 7 and 14 are members of political party 2—but it</w:t>
+      </w:r>
+      <w:r>
+        <w:t xml:space="preserve"> i</w:t>
+      </w:r>
+      <w:r>
+        <w:t xml:space="preserve">s not possible to </w:t>
+      </w:r>
+      <w:r>
+        <w:lastRenderedPageBreak/>
+        <w:t xml:space="preserve">identify </w:t>
+      </w:r>
+      <w:r>
+        <w:t>the mapping between “</w:t>
+      </w:r>
+      <w:r>
+        <w:t>political party 2</w:t>
+      </w:r>
+      <w:r>
+        <w:t>” and</w:t>
+      </w:r>
+      <w:r>
+        <w:t xml:space="preserve"> the Democratic or Republican party</w:t>
+      </w:r>
+      <w:sdt>
+        <w:sdtPr>
+          <w:id w:val="-131487505"/>
+          <w:citation/>
+        </w:sdtPr>
+        <w:sdtContent>
+          <w:r>
+            <w:fldChar w:fldCharType="begin"/>
+          </w:r>
+          <w:r>
+            <w:instrText xml:space="preserve"> CITATION McA12 \l 1033 </w:instrText>
+          </w:r>
+          <w:r>
+            <w:fldChar w:fldCharType="separate"/>
+          </w:r>
+          <w:r>
+            <w:rPr>
+              <w:noProof/>
+            </w:rPr>
+            <w:t xml:space="preserve"> (McAuley &amp; Leskovec, 2012)</w:t>
+          </w:r>
+          <w:r>
+            <w:fldChar w:fldCharType="end"/>
+          </w:r>
+        </w:sdtContent>
+      </w:sdt>
+      <w:r>
+        <w:t>.</w:t>
+      </w:r>
+      <w:r>
+        <w:t xml:space="preserve"> The researchers then </w:t>
+      </w:r>
+      <w:r>
+        <w:t>used a</w:t>
+      </w:r>
+      <w:r>
+        <w:t xml:space="preserve"> machine learning algorithm to </w:t>
+      </w:r>
+      <w:r>
+        <w:t>infer relationships between users.</w:t>
       </w:r>
     </w:p>
     <w:p>
@@ -164,7 +804,214 @@
         <w:pStyle w:val="Heading2"/>
       </w:pPr>
       <w:r>
-        <w:t>Overview of the features?</w:t>
+        <w:t>Challenge</w:t>
+      </w:r>
+      <w:r>
+        <w:t xml:space="preserve">: </w:t>
+      </w:r>
+      <w:r>
+        <w:t xml:space="preserve">Phantom </w:t>
+      </w:r>
+      <w:r>
+        <w:t xml:space="preserve">Transient </w:t>
+      </w:r>
+      <w:r>
+        <w:t>Property</w:t>
+      </w:r>
+    </w:p>
+    <w:p>
+      <w:r>
+        <w:tab/>
+      </w:r>
+      <w:r>
+        <w:t xml:space="preserve">The research attempts to </w:t>
+      </w:r>
+      <w:r>
+        <w:t xml:space="preserve">infer the relationships </w:t>
+      </w:r>
+      <w:r>
+        <w:t xml:space="preserve">of two user by examining a </w:t>
+      </w:r>
+      <w:r>
+        <w:t>combin</w:t>
+      </w:r>
+      <w:r>
+        <w:t>ation of</w:t>
+      </w:r>
+      <w:r>
+        <w:t xml:space="preserve"> profile information </w:t>
+      </w:r>
+      <w:r>
+        <w:t xml:space="preserve">and the </w:t>
+      </w:r>
+      <w:r>
+        <w:t>ego graph structure</w:t>
+      </w:r>
+      <w:sdt>
+        <w:sdtPr>
+          <w:id w:val="-462507899"/>
+          <w:citation/>
+        </w:sdtPr>
+        <w:sdtContent>
+          <w:r>
+            <w:fldChar w:fldCharType="begin"/>
+          </w:r>
+          <w:r>
+            <w:instrText xml:space="preserve"> CITATION McA12 \l 1033 </w:instrText>
+          </w:r>
+          <w:r>
+            <w:fldChar w:fldCharType="separate"/>
+          </w:r>
+          <w:r>
+            <w:rPr>
+              <w:noProof/>
+            </w:rPr>
+            <w:t xml:space="preserve"> (McAuley &amp; Leskovec, 2012)</w:t>
+          </w:r>
+          <w:r>
+            <w:fldChar w:fldCharType="end"/>
+          </w:r>
+        </w:sdtContent>
+      </w:sdt>
+      <w:r>
+        <w:t>. For instance</w:t>
+      </w:r>
+      <w:r>
+        <w:t>:</w:t>
+      </w:r>
+      <w:r>
+        <w:t xml:space="preserve"> </w:t>
+      </w:r>
+      <w:r>
+        <w:t xml:space="preserve">if </w:t>
+      </w:r>
+      <w:r>
+        <w:t xml:space="preserve">a friend has the </w:t>
+      </w:r>
+      <w:r>
+        <w:t xml:space="preserve">same age, </w:t>
+      </w:r>
+      <w:r>
+        <w:t xml:space="preserve">home town </w:t>
+      </w:r>
+      <w:r>
+        <w:t xml:space="preserve">and </w:t>
+      </w:r>
+      <w:r>
+        <w:t xml:space="preserve">high school—then </w:t>
+      </w:r>
+      <w:r>
+        <w:t xml:space="preserve">they </w:t>
+      </w:r>
+      <w:r>
+        <w:t>must be former class mates</w:t>
+      </w:r>
+      <w:r>
+        <w:t>, correct?</w:t>
+      </w:r>
+      <w:r>
+        <w:t xml:space="preserve"> </w:t>
+      </w:r>
+      <w:r>
+        <w:t>Well not necessarily.</w:t>
+      </w:r>
+    </w:p>
+    <w:p>
+      <w:r>
+        <w:tab/>
+        <w:t xml:space="preserve">Perhaps it is the case that Alice was friends with Bob who associated with Charlie. Alice might have never interacted with Charlie. </w:t>
+      </w:r>
+      <w:r>
+        <w:t xml:space="preserve">However, Facebook is continuously looking for new relationships and recommended them. </w:t>
+      </w:r>
+      <w:r>
+        <w:t xml:space="preserve">Perhaps Alice bulk accepted a group of friend request that happened to include Charlie. </w:t>
+      </w:r>
+    </w:p>
+    <w:p>
+      <w:pPr>
+        <w:ind w:firstLine="720"/>
+      </w:pPr>
+      <w:r>
+        <w:t xml:space="preserve">Assuming there are 2.35 billion monthly users </w:t>
+      </w:r>
+      <w:r>
+        <w:t xml:space="preserve">averaging 200 connections each; then and </w:t>
+      </w:r>
+      <w:r>
+        <w:t xml:space="preserve">a 1% identification error </w:t>
+      </w:r>
+      <w:r>
+        <w:t xml:space="preserve">results in 4.7 billion incorrect inferences. </w:t>
+      </w:r>
+      <w:r>
+        <w:t xml:space="preserve">Anecdotally, reviewing my personal profile right now </w:t>
+      </w:r>
+      <w:r>
+        <w:t xml:space="preserve">has </w:t>
+      </w:r>
+      <w:r>
+        <w:t xml:space="preserve">identified </w:t>
+      </w:r>
+      <w:r>
+        <w:t xml:space="preserve">several </w:t>
+      </w:r>
+      <w:r>
+        <w:t>Charlies.</w:t>
+      </w:r>
+    </w:p>
+    <w:p>
+      <w:pPr>
+        <w:pStyle w:val="Heading2"/>
+      </w:pPr>
+      <w:r>
+        <w:t xml:space="preserve">Challenge: </w:t>
+      </w:r>
+      <w:r>
+        <w:t>Account Legitimacy</w:t>
+      </w:r>
+    </w:p>
+    <w:p>
+      <w:r>
+        <w:tab/>
+        <w:t xml:space="preserve">Another challenge with this data set is that it assumes all </w:t>
+      </w:r>
+      <w:r>
+        <w:t>members of the friend list</w:t>
+      </w:r>
+      <w:r>
+        <w:t xml:space="preserve"> are honest and legitimate entities. </w:t>
+      </w:r>
+      <w:r>
+        <w:t xml:space="preserve">There is minimal authentication of credentials or accuracy of published content. </w:t>
+      </w:r>
+    </w:p>
+    <w:p>
+      <w:pPr>
+        <w:ind w:firstLine="720"/>
+      </w:pPr>
+      <w:r>
+        <w:t xml:space="preserve">David might have lied about attending a local community college, having a more prestigious title, or volunteering with a charity. These lies aid David in gaining social credits, as </w:t>
+      </w:r>
+      <w:r>
+        <w:lastRenderedPageBreak/>
+        <w:t xml:space="preserve">he is </w:t>
+      </w:r>
+      <w:r>
+        <w:t>publicly more desirable. In the context of this research it results in incorrect inferences between the entities.</w:t>
+      </w:r>
+    </w:p>
+    <w:p>
+      <w:pPr>
+        <w:ind w:firstLine="720"/>
+      </w:pPr>
+      <w:r>
+        <w:t>Meanwhile Eric is an automated script that is attempting to gain access to restricted areas of the Facebook graph. An example could include content with access control lists scoped to the friend group. To become a member of the friend group a fake profile could be created using the victim’s public informa</w:t>
+      </w:r>
+      <w:bookmarkStart w:id="0" w:name="_GoBack"/>
+      <w:bookmarkEnd w:id="0"/>
+      <w:r>
+        <w:t>tion—such age, home town, and high school.</w:t>
       </w:r>
     </w:p>
     <w:p>
@@ -220,7 +1067,6 @@
     </w:p>
     <w:p>
       <w:r>
-        <w:lastRenderedPageBreak/>
         <w:tab/>
         <w:t xml:space="preserve">Looking at networks and other </w:t>
       </w:r>
@@ -276,6 +1122,7 @@
         <w:pStyle w:val="Heading2"/>
       </w:pPr>
       <w:r>
+        <w:lastRenderedPageBreak/>
         <w:t>Use Case 3</w:t>
       </w:r>
     </w:p>
@@ -322,8 +1169,6 @@
         <w:tab/>
         <w:t>Neo4J / Neptune or something like that</w:t>
       </w:r>
-      <w:bookmarkStart w:id="0" w:name="_GoBack"/>
-      <w:bookmarkEnd w:id="0"/>
     </w:p>
     <w:sectPr>
       <w:headerReference w:type="even" r:id="rId7"/>
@@ -524,14 +1369,7 @@
             <w:color w:val="7F7F7F" w:themeColor="background1" w:themeShade="7F"/>
             <w:spacing w:val="60"/>
           </w:rPr>
-          <w:t xml:space="preserve">TIM-8101: </w:t>
-        </w:r>
-        <w:r>
-          <w:rPr>
-            <w:color w:val="7F7F7F" w:themeColor="background1" w:themeShade="7F"/>
-            <w:spacing w:val="60"/>
-          </w:rPr>
-          <w:t>PRINCIPALS OF COMPUTER SCIENCE</w:t>
+          <w:t>TIM-8101: PRINCIPALS OF COMPUTER SCIENCE</w:t>
         </w:r>
         <w:r>
           <w:rPr>
@@ -1473,13 +2311,115 @@
     </b:Author>
     <b:City>Indianapolis, Indiana</b:City>
     <b:Publisher>John Wiley &amp; Sons</b:Publisher>
+    <b:RefOrder>6</b:RefOrder>
+  </b:Source>
+  <b:Source>
+    <b:Tag>McA12</b:Tag>
+    <b:SourceType>DocumentFromInternetSite</b:SourceType>
+    <b:Guid>{08542A6B-0DFE-4452-B874-7662228934A0}</b:Guid>
+    <b:Title>Social circles: Faebook</b:Title>
+    <b:Year>2012</b:Year>
+    <b:Author>
+      <b:Author>
+        <b:NameList>
+          <b:Person>
+            <b:Last>McAuley</b:Last>
+            <b:First>J</b:First>
+          </b:Person>
+          <b:Person>
+            <b:Last>Leskovec</b:Last>
+            <b:First>J</b:First>
+          </b:Person>
+        </b:NameList>
+      </b:Author>
+    </b:Author>
+    <b:InternetSiteTitle>Stanford Network Analysis Project</b:InternetSiteTitle>
+    <b:URL>http://snap.stanford.edu/data/ego-Facebook.html</b:URL>
     <b:RefOrder>1</b:RefOrder>
+  </b:Source>
+  <b:Source>
+    <b:Tag>Fac18</b:Tag>
+    <b:SourceType>DocumentFromInternetSite</b:SourceType>
+    <b:Guid>{117CB782-6146-4604-BC3A-D64201A00612}</b:Guid>
+    <b:Author>
+      <b:Author>
+        <b:Corporate>Facebook</b:Corporate>
+      </b:Author>
+    </b:Author>
+    <b:Title>Company Info</b:Title>
+    <b:InternetSiteTitle>FB</b:InternetSiteTitle>
+    <b:Year>2018</b:Year>
+    <b:Month>December</b:Month>
+    <b:Day>31</b:Day>
+    <b:URL>https://newsroom.fb.com/company-info/</b:URL>
+    <b:RefOrder>2</b:RefOrder>
+  </b:Source>
+  <b:Source>
+    <b:Tag>Bos06</b:Tag>
+    <b:SourceType>JournalArticle</b:SourceType>
+    <b:Guid>{DB9AC49F-C265-4A60-9FF7-A02A60F12194}</b:Guid>
+    <b:Author>
+      <b:Author>
+        <b:NameList>
+          <b:Person>
+            <b:Last>Bosworth</b:Last>
+            <b:First>A</b:First>
+          </b:Person>
+          <b:Person>
+            <b:Last>Cox</b:Last>
+            <b:First>C</b:First>
+          </b:Person>
+        </b:NameList>
+      </b:Author>
+    </b:Author>
+    <b:Title>Systems and methods for generating dynamic relationship-based content personalized for members of a web-based social network</b:Title>
+    <b:InternetSiteTitle>Patent </b:InternetSiteTitle>
+    <b:Year>2006</b:Year>
+    <b:JournalName>Patent Number 200800403070</b:JournalName>
+    <b:RefOrder>3</b:RefOrder>
+  </b:Source>
+  <b:Source>
+    <b:Tag>Bos061</b:Tag>
+    <b:SourceType>JournalArticle</b:SourceType>
+    <b:Guid>{AEC53E49-4E1E-4296-BB35-20F477F60DB3}</b:Guid>
+    <b:Author>
+      <b:Author>
+        <b:NameList>
+          <b:Person>
+            <b:Last>Cox</b:Last>
+            <b:First>C</b:First>
+          </b:Person>
+          <b:Person>
+            <b:Last>Bosworth</b:Last>
+            <b:First>A</b:First>
+          </b:Person>
+        </b:NameList>
+      </b:Author>
+    </b:Author>
+    <b:Title>Systems and methods for measuring user affinity in a social network environment</b:Title>
+    <b:JournalName>Patent Number 20080040475</b:JournalName>
+    <b:Year>2006</b:Year>
+    <b:RefOrder>4</b:RefOrder>
+  </b:Source>
+  <b:Source>
+    <b:Tag>Fac08</b:Tag>
+    <b:SourceType>JournalArticle</b:SourceType>
+    <b:Guid>{C79B3D1E-6069-4602-80C1-244CBF94D2DE}</b:Guid>
+    <b:Author>
+      <b:Author>
+        <b:Corporate>Facebook</b:Corporate>
+      </b:Author>
+    </b:Author>
+    <b:Title>Social Advertisments and Other Information Messages on a Social Networking Website, and Advertising Model for Same</b:Title>
+    <b:JournalName>Patent Number 20090119167</b:JournalName>
+    <b:Year>2008</b:Year>
+    <b:RefOrder>5</b:RefOrder>
   </b:Source>
 </b:Sources>
 </file>
 
 <file path=customXml/itemProps1.xml><?xml version="1.0" encoding="utf-8"?>
-<ds:datastoreItem xmlns:ds="http://schemas.openxmlformats.org/officeDocument/2006/customXml" ds:itemID="{C8A8EF65-BE35-463D-A8F7-372D0F31529B}">
+<ds:datastoreItem xmlns:ds="http://schemas.openxmlformats.org/officeDocument/2006/customXml" ds:itemID="{3CCECD9D-15CF-40A6-9673-6C1E92C95C33}">
   <ds:schemaRefs>
     <ds:schemaRef ds:uri="http://schemas.openxmlformats.org/officeDocument/2006/bibliography"/>
   </ds:schemaRefs>

</xml_diff>

<commit_message>
written now to edit
</commit_message>
<xml_diff>
--- a/Week2_DataAnalysis/Week2_ExploreDataAnalysis.docx
+++ b/Week2_DataAnalysis/Week2_ExploreDataAnalysis.docx
@@ -1491,6 +1491,8 @@
       <w:pPr>
         <w:pStyle w:val="Heading1"/>
       </w:pPr>
+      <w:bookmarkStart w:id="0" w:name="_GoBack"/>
+      <w:bookmarkEnd w:id="0"/>
       <w:r>
         <w:t>Include a Brief Sample Research Area</w:t>
       </w:r>
@@ -1772,8 +1774,6 @@
         <w:tab/>
         <w:t xml:space="preserve">The final experiment was to confirm the results of the visualization tool by using the Gremlin query interface. As expected the native queries provide the same data values, which gives confidence in continuing additional research in this direction. </w:t>
       </w:r>
-      <w:bookmarkStart w:id="0" w:name="_GoBack"/>
-      <w:bookmarkEnd w:id="0"/>
     </w:p>
     <w:p>
       <w:pPr>
@@ -2641,6 +2641,356 @@
         <w:t>[414],v[107]]</w:t>
       </w:r>
     </w:p>
+    <w:p>
+      <w:pPr>
+        <w:spacing w:line="259" w:lineRule="auto"/>
+      </w:pPr>
+      <w:r>
+        <w:br w:type="page"/>
+      </w:r>
+    </w:p>
+    <w:sdt>
+      <w:sdtPr>
+        <w:id w:val="2046326295"/>
+        <w:docPartObj>
+          <w:docPartGallery w:val="Bibliographies"/>
+          <w:docPartUnique/>
+        </w:docPartObj>
+      </w:sdtPr>
+      <w:sdtEndPr>
+        <w:rPr>
+          <w:b w:val="0"/>
+        </w:rPr>
+      </w:sdtEndPr>
+      <w:sdtContent>
+        <w:p>
+          <w:pPr>
+            <w:pStyle w:val="Heading1"/>
+          </w:pPr>
+          <w:r>
+            <w:t>References</w:t>
+          </w:r>
+        </w:p>
+        <w:sdt>
+          <w:sdtPr>
+            <w:id w:val="-573587230"/>
+            <w:bibliography/>
+          </w:sdtPr>
+          <w:sdtContent>
+            <w:p>
+              <w:pPr>
+                <w:pStyle w:val="Bibliography"/>
+                <w:ind w:left="720" w:hanging="720"/>
+                <w:rPr>
+                  <w:noProof/>
+                </w:rPr>
+              </w:pPr>
+              <w:r>
+                <w:fldChar w:fldCharType="begin"/>
+              </w:r>
+              <w:r>
+                <w:instrText xml:space="preserve"> BIBLIOGRAPHY </w:instrText>
+              </w:r>
+              <w:r>
+                <w:fldChar w:fldCharType="separate"/>
+              </w:r>
+              <w:r>
+                <w:rPr>
+                  <w:noProof/>
+                </w:rPr>
+                <w:t xml:space="preserve">Bosworth, A., &amp; Cox, C. (2006). Systems and methods for generating dynamic relationship-based content personalized for members of a web-based social network. </w:t>
+              </w:r>
+              <w:r>
+                <w:rPr>
+                  <w:i/>
+                  <w:iCs/>
+                  <w:noProof/>
+                </w:rPr>
+                <w:t>Patent Number 200800403070</w:t>
+              </w:r>
+              <w:r>
+                <w:rPr>
+                  <w:noProof/>
+                </w:rPr>
+                <w:t>. Retrieved from Patent .</w:t>
+              </w:r>
+            </w:p>
+            <w:p>
+              <w:pPr>
+                <w:pStyle w:val="Bibliography"/>
+                <w:ind w:left="720" w:hanging="720"/>
+                <w:rPr>
+                  <w:noProof/>
+                </w:rPr>
+              </w:pPr>
+              <w:r>
+                <w:rPr>
+                  <w:noProof/>
+                </w:rPr>
+                <w:t xml:space="preserve">Cox, C., &amp; Bosworth, A. (2006). Systems and methods for measuring user affinity in a social network environment. </w:t>
+              </w:r>
+              <w:r>
+                <w:rPr>
+                  <w:i/>
+                  <w:iCs/>
+                  <w:noProof/>
+                </w:rPr>
+                <w:t>Patent Number 20080040475</w:t>
+              </w:r>
+              <w:r>
+                <w:rPr>
+                  <w:noProof/>
+                </w:rPr>
+                <w:t>.</w:t>
+              </w:r>
+            </w:p>
+            <w:p>
+              <w:pPr>
+                <w:pStyle w:val="Bibliography"/>
+                <w:ind w:left="720" w:hanging="720"/>
+                <w:rPr>
+                  <w:noProof/>
+                </w:rPr>
+              </w:pPr>
+              <w:r>
+                <w:rPr>
+                  <w:noProof/>
+                </w:rPr>
+                <w:t xml:space="preserve">Facebook. (2008). Social Advertisments and Other Information Messages on a Social Networking Website, and Advertising Model for Same. </w:t>
+              </w:r>
+              <w:r>
+                <w:rPr>
+                  <w:i/>
+                  <w:iCs/>
+                  <w:noProof/>
+                </w:rPr>
+                <w:t>Patent Number 20090119167</w:t>
+              </w:r>
+              <w:r>
+                <w:rPr>
+                  <w:noProof/>
+                </w:rPr>
+                <w:t>.</w:t>
+              </w:r>
+            </w:p>
+            <w:p>
+              <w:pPr>
+                <w:pStyle w:val="Bibliography"/>
+                <w:ind w:left="720" w:hanging="720"/>
+                <w:rPr>
+                  <w:noProof/>
+                </w:rPr>
+              </w:pPr>
+              <w:r>
+                <w:rPr>
+                  <w:noProof/>
+                </w:rPr>
+                <w:t xml:space="preserve">Facebook. (2018, December 31). </w:t>
+              </w:r>
+              <w:r>
+                <w:rPr>
+                  <w:i/>
+                  <w:iCs/>
+                  <w:noProof/>
+                </w:rPr>
+                <w:t>Company Info.</w:t>
+              </w:r>
+              <w:r>
+                <w:rPr>
+                  <w:noProof/>
+                </w:rPr>
+                <w:t xml:space="preserve"> Retrieved from FB: https://newsroom.fb.com/company-info/</w:t>
+              </w:r>
+            </w:p>
+            <w:p>
+              <w:pPr>
+                <w:pStyle w:val="Bibliography"/>
+                <w:ind w:left="720" w:hanging="720"/>
+                <w:rPr>
+                  <w:noProof/>
+                </w:rPr>
+              </w:pPr>
+              <w:r>
+                <w:rPr>
+                  <w:noProof/>
+                </w:rPr>
+                <w:t xml:space="preserve">Kassim, S. (2012, July 3). </w:t>
+              </w:r>
+              <w:r>
+                <w:rPr>
+                  <w:i/>
+                  <w:iCs/>
+                  <w:noProof/>
+                </w:rPr>
+                <w:t>Twitter Revolution: How the Arab Spring Was Helped by Social Media.</w:t>
+              </w:r>
+              <w:r>
+                <w:rPr>
+                  <w:noProof/>
+                </w:rPr>
+                <w:t xml:space="preserve"> Retrieved from Mic: https://mic.com/articles/10642/twitter-revolution-how-the-arab-spring-was-helped-by-social-media#.nlVQqhvez</w:t>
+              </w:r>
+            </w:p>
+            <w:p>
+              <w:pPr>
+                <w:pStyle w:val="Bibliography"/>
+                <w:ind w:left="720" w:hanging="720"/>
+                <w:rPr>
+                  <w:noProof/>
+                </w:rPr>
+              </w:pPr>
+              <w:r>
+                <w:rPr>
+                  <w:noProof/>
+                </w:rPr>
+                <w:t xml:space="preserve">McAuley, J., &amp; Leskovec, J. (2012). </w:t>
+              </w:r>
+              <w:r>
+                <w:rPr>
+                  <w:i/>
+                  <w:iCs/>
+                  <w:noProof/>
+                </w:rPr>
+                <w:t>Social circles: Faebook.</w:t>
+              </w:r>
+              <w:r>
+                <w:rPr>
+                  <w:noProof/>
+                </w:rPr>
+                <w:t xml:space="preserve"> Retrieved from Stanford Network Analysis Project: http://snap.stanford.edu/data/ego-Facebook.html</w:t>
+              </w:r>
+            </w:p>
+            <w:p>
+              <w:pPr>
+                <w:pStyle w:val="Bibliography"/>
+                <w:ind w:left="720" w:hanging="720"/>
+                <w:rPr>
+                  <w:noProof/>
+                </w:rPr>
+              </w:pPr>
+              <w:r>
+                <w:rPr>
+                  <w:noProof/>
+                </w:rPr>
+                <w:t xml:space="preserve">Ogan, C., Giglou, R., &amp; d'Haenens, L. (2017). Challenges of conducting survey research related to a social protest movement: Lessons learned from a study of Gezi protests involving the Turkish diaspora in three European countries. </w:t>
+              </w:r>
+              <w:r>
+                <w:rPr>
+                  <w:i/>
+                  <w:iCs/>
+                  <w:noProof/>
+                </w:rPr>
+                <w:t>Information Society. Vol. 33 Issue 1</w:t>
+              </w:r>
+              <w:r>
+                <w:rPr>
+                  <w:noProof/>
+                </w:rPr>
+                <w:t>, 1-12.</w:t>
+              </w:r>
+            </w:p>
+            <w:p>
+              <w:pPr>
+                <w:pStyle w:val="Bibliography"/>
+                <w:ind w:left="720" w:hanging="720"/>
+                <w:rPr>
+                  <w:noProof/>
+                </w:rPr>
+              </w:pPr>
+              <w:r>
+                <w:rPr>
+                  <w:noProof/>
+                </w:rPr>
+                <w:t xml:space="preserve">Treadaway, C. &amp;. (2012). </w:t>
+              </w:r>
+              <w:r>
+                <w:rPr>
+                  <w:i/>
+                  <w:iCs/>
+                  <w:noProof/>
+                </w:rPr>
+                <w:t>Facebook marketing: An hour a day. .</w:t>
+              </w:r>
+              <w:r>
+                <w:rPr>
+                  <w:noProof/>
+                </w:rPr>
+                <w:t xml:space="preserve"> Indianapolis, Indiana: John Wiley &amp; Sons.</w:t>
+              </w:r>
+            </w:p>
+            <w:p>
+              <w:pPr>
+                <w:pStyle w:val="Bibliography"/>
+                <w:ind w:left="720" w:hanging="720"/>
+                <w:rPr>
+                  <w:noProof/>
+                </w:rPr>
+              </w:pPr>
+              <w:r>
+                <w:rPr>
+                  <w:noProof/>
+                </w:rPr>
+                <w:lastRenderedPageBreak/>
+                <w:t xml:space="preserve">Wolman, D. (2013, April 16). </w:t>
+              </w:r>
+              <w:r>
+                <w:rPr>
+                  <w:i/>
+                  <w:iCs/>
+                  <w:noProof/>
+                </w:rPr>
+                <w:t>Facebook, Twitter Help the Arab Spring Blossom.</w:t>
+              </w:r>
+              <w:r>
+                <w:rPr>
+                  <w:noProof/>
+                </w:rPr>
+                <w:t xml:space="preserve"> Retrieved from Wired: https://www.wired.com/2013/04/arabspring/</w:t>
+              </w:r>
+            </w:p>
+            <w:p>
+              <w:pPr>
+                <w:pStyle w:val="Bibliography"/>
+                <w:ind w:left="720" w:hanging="720"/>
+                <w:rPr>
+                  <w:noProof/>
+                </w:rPr>
+              </w:pPr>
+              <w:r>
+                <w:rPr>
+                  <w:noProof/>
+                </w:rPr>
+                <w:t xml:space="preserve">Yahoo Newsroom. (2019, March 16). </w:t>
+              </w:r>
+              <w:r>
+                <w:rPr>
+                  <w:i/>
+                  <w:iCs/>
+                  <w:noProof/>
+                </w:rPr>
+                <w:t>Wireless headphones like Apple Airpods 'coud pose cancer risk'.</w:t>
+              </w:r>
+              <w:r>
+                <w:rPr>
+                  <w:noProof/>
+                </w:rPr>
+                <w:t xml:space="preserve"> Retrieved from Yahoo News: https://au.news.yahoo.com/wireless-headphones-like-apple-airpods-pose-cancer-risk-052504674.html</w:t>
+              </w:r>
+            </w:p>
+            <w:p>
+              <w:r>
+                <w:rPr>
+                  <w:b/>
+                  <w:bCs/>
+                  <w:noProof/>
+                </w:rPr>
+                <w:fldChar w:fldCharType="end"/>
+              </w:r>
+            </w:p>
+          </w:sdtContent>
+        </w:sdt>
+      </w:sdtContent>
+    </w:sdt>
     <w:p/>
     <w:p/>
     <w:sectPr>
@@ -3530,6 +3880,14 @@
       </w:tblBorders>
     </w:tblPr>
   </w:style>
+  <w:style w:type="paragraph" w:styleId="Bibliography">
+    <w:name w:val="Bibliography"/>
+    <w:basedOn w:val="Normal"/>
+    <w:next w:val="Normal"/>
+    <w:uiPriority w:val="37"/>
+    <w:unhideWhenUsed/>
+    <w:rsid w:val="005B78C5"/>
+  </w:style>
 </w:styles>
 </file>
 
@@ -4046,7 +4404,7 @@
 </file>
 
 <file path=customXml/itemProps1.xml><?xml version="1.0" encoding="utf-8"?>
-<ds:datastoreItem xmlns:ds="http://schemas.openxmlformats.org/officeDocument/2006/customXml" ds:itemID="{E07ABE02-7972-4FB8-B7D4-10DF335696E4}">
+<ds:datastoreItem xmlns:ds="http://schemas.openxmlformats.org/officeDocument/2006/customXml" ds:itemID="{5341ED21-327B-4208-9A35-D1F7F0023D37}">
   <ds:schemaRefs>
     <ds:schemaRef ds:uri="http://schemas.openxmlformats.org/officeDocument/2006/bibliography"/>
   </ds:schemaRefs>

</xml_diff>

<commit_message>
first pass of editting
</commit_message>
<xml_diff>
--- a/Week2_DataAnalysis/Week2_ExploreDataAnalysis.docx
+++ b/Week2_DataAnalysis/Week2_ExploreDataAnalysis.docx
@@ -88,30 +88,57 @@
         <w:tab/>
       </w:r>
       <w:r>
-        <w:t xml:space="preserve">A former </w:t>
-      </w:r>
-      <w:r>
-        <w:t>manager used to frequently state that “data and telemetry are the life blood of a service.” Without the actual bits to route through our algorithms,</w:t>
+        <w:t>My</w:t>
+      </w:r>
+      <w:r>
+        <w:t xml:space="preserve"> former </w:t>
+      </w:r>
+      <w:r>
+        <w:t xml:space="preserve">manager used to frequently </w:t>
+      </w:r>
+      <w:r>
+        <w:t>say</w:t>
+      </w:r>
+      <w:r>
+        <w:t xml:space="preserve"> that “data and telemetry are the life blood of a service.” Without </w:t>
+      </w:r>
+      <w:r>
+        <w:t xml:space="preserve">having customer data </w:t>
+      </w:r>
+      <w:r>
+        <w:t>to route through our algorithms</w:t>
+      </w:r>
+      <w:r>
+        <w:t>,</w:t>
       </w:r>
       <w:r>
         <w:t xml:space="preserve"> </w:t>
       </w:r>
       <w:r>
-        <w:t>hardware is simply expensive piles of silicon. However, that is not to say having data will magically provide business intelligence. On the contrary one must leverage data analysis methodologies to transform data into actionable insights.</w:t>
-      </w:r>
-    </w:p>
-    <w:p>
+        <w:t xml:space="preserve">hardware is simply expensive piles of silicon. </w:t>
+      </w:r>
+      <w:r>
+        <w:t xml:space="preserve">As the bits of data flows through our system data analysis is required to convert them into </w:t>
+      </w:r>
+      <w:r>
+        <w:t>business intelligence</w:t>
+      </w:r>
+      <w:r>
+        <w:t xml:space="preserve"> and actionable insights.</w:t>
+      </w:r>
       <w:r>
         <w:tab/>
-        <w:t xml:space="preserve">An example of this can be found with McAuley and </w:t>
-      </w:r>
-      <w:proofErr w:type="spellStart"/>
-      <w:r>
-        <w:t>Leskovec’s</w:t>
-      </w:r>
-      <w:proofErr w:type="spellEnd"/>
-      <w:r>
-        <w:t xml:space="preserve"> “</w:t>
+      </w:r>
+    </w:p>
+    <w:p>
+      <w:pPr>
+        <w:ind w:firstLine="720"/>
+      </w:pPr>
+      <w:r>
+        <w:t xml:space="preserve">An example of this can be found with </w:t>
+      </w:r>
+      <w:r>
+        <w:t xml:space="preserve">the </w:t>
       </w:r>
       <w:r>
         <w:t>S</w:t>
@@ -120,7 +147,7 @@
         <w:t>ocial circles</w:t>
       </w:r>
       <w:r>
-        <w:t>: Facebook”</w:t>
+        <w:t>: Facebook</w:t>
       </w:r>
       <w:r>
         <w:t xml:space="preserve"> data set. The researchers collected the social media networks from </w:t>
@@ -195,7 +222,10 @@
         <w:tab/>
       </w:r>
       <w:r>
-        <w:t xml:space="preserve">As of December 2018; there are </w:t>
+        <w:t>T</w:t>
+      </w:r>
+      <w:r>
+        <w:t xml:space="preserve">here are </w:t>
       </w:r>
       <w:r>
         <w:t xml:space="preserve">2.32 </w:t>
@@ -261,19 +291,31 @@
         <w:rPr>
           <w:rFonts w:eastAsia="Times New Roman"/>
         </w:rPr>
-        <w:t>Using</w:t>
+        <w:t xml:space="preserve">Facebook uses </w:t>
       </w:r>
       <w:r>
         <w:rPr>
           <w:rFonts w:eastAsia="Times New Roman"/>
         </w:rPr>
-        <w:t xml:space="preserve"> these declared social circles, Facebook then finds content that the user’s friends have published</w:t>
+        <w:t>these declared social circles</w:t>
       </w:r>
       <w:r>
         <w:rPr>
           <w:rFonts w:eastAsia="Times New Roman"/>
         </w:rPr>
+        <w:t xml:space="preserve"> to: discover relevant and presents a dynamic personalized view</w:t>
+      </w:r>
+      <w:r>
+        <w:rPr>
+          <w:rFonts w:eastAsia="Times New Roman"/>
+        </w:rPr>
         <w:t xml:space="preserve"> </w:t>
+      </w:r>
+      <w:r>
+        <w:rPr>
+          <w:rFonts w:eastAsia="Times New Roman"/>
+        </w:rPr>
+        <w:t>to the user</w:t>
       </w:r>
       <w:sdt>
         <w:sdtPr>
@@ -329,46 +371,45 @@
         <w:rPr>
           <w:rFonts w:eastAsia="Times New Roman"/>
         </w:rPr>
-        <w:t>. This content is dynamically presented as a personalized view</w:t>
-      </w:r>
-      <w:r>
+        <w:t xml:space="preserve">. </w:t>
+      </w:r>
+    </w:p>
+    <w:p>
+      <w:pPr>
+        <w:spacing w:after="200"/>
+        <w:ind w:firstLine="720"/>
         <w:rPr>
           <w:rFonts w:eastAsia="Times New Roman"/>
           <w:color w:val="000000"/>
         </w:rPr>
-        <w:t xml:space="preserve">. </w:t>
-      </w:r>
-    </w:p>
-    <w:p>
-      <w:pPr>
-        <w:spacing w:after="200"/>
-        <w:ind w:firstLine="720"/>
+      </w:pPr>
+      <w:r>
         <w:rPr>
           <w:rFonts w:eastAsia="Times New Roman"/>
           <w:color w:val="000000"/>
         </w:rPr>
-      </w:pPr>
+        <w:t xml:space="preserve">The selected content to show is based on </w:t>
+      </w:r>
       <w:r>
         <w:rPr>
           <w:rFonts w:eastAsia="Times New Roman"/>
           <w:color w:val="000000"/>
         </w:rPr>
-        <w:lastRenderedPageBreak/>
-        <w:t>When selecting which content to show; the frequency</w:t>
+        <w:t xml:space="preserve">the affinity </w:t>
       </w:r>
       <w:r>
         <w:rPr>
           <w:rFonts w:eastAsia="Times New Roman"/>
           <w:color w:val="000000"/>
         </w:rPr>
-        <w:t xml:space="preserve"> of selection</w:t>
+        <w:t xml:space="preserve">of relationship with the </w:t>
       </w:r>
       <w:r>
         <w:rPr>
           <w:rFonts w:eastAsia="Times New Roman"/>
           <w:color w:val="000000"/>
         </w:rPr>
-        <w:t xml:space="preserve"> is based on the affinity of the friend’s relationship. To measure the affinity of this relationship, the number of actions involving both users is counted; where a higher count signifies a higher affinity</w:t>
+        <w:t>friend. To measure the affinity of this relationship, the number of actions involving both users is counted; where a higher count signifies a higher affinity</w:t>
       </w:r>
       <w:sdt>
         <w:sdtPr>
@@ -432,21 +473,85 @@
           <w:rFonts w:eastAsia="Times New Roman"/>
           <w:color w:val="000000"/>
         </w:rPr>
-        <w:t>. Actions could include mentions in a post, “Liking” the friend’s content, or tagging a friend in a check-in</w:t>
+        <w:t xml:space="preserve">. Actions could include </w:t>
       </w:r>
       <w:r>
         <w:rPr>
           <w:rFonts w:eastAsia="Times New Roman"/>
           <w:color w:val="000000"/>
         </w:rPr>
-        <w:t xml:space="preserve">. </w:t>
+        <w:lastRenderedPageBreak/>
+        <w:t xml:space="preserve">mentions in a post, </w:t>
       </w:r>
       <w:r>
         <w:rPr>
           <w:rFonts w:eastAsia="Times New Roman"/>
           <w:color w:val="000000"/>
         </w:rPr>
-        <w:t>Not all relationships need to be calculated; in many scenarios the user will proactively declare relationships in terms of being family members or husband/wife.</w:t>
+        <w:t>liking the friend’s content</w:t>
+      </w:r>
+      <w:r>
+        <w:rPr>
+          <w:rFonts w:eastAsia="Times New Roman"/>
+          <w:color w:val="000000"/>
+        </w:rPr>
+        <w:t>, or tagging a friend in a check-in</w:t>
+      </w:r>
+      <w:r>
+        <w:rPr>
+          <w:rFonts w:eastAsia="Times New Roman"/>
+          <w:color w:val="000000"/>
+        </w:rPr>
+        <w:t xml:space="preserve">. </w:t>
+      </w:r>
+      <w:r>
+        <w:rPr>
+          <w:rFonts w:eastAsia="Times New Roman"/>
+          <w:color w:val="000000"/>
+        </w:rPr>
+        <w:t>I</w:t>
+      </w:r>
+      <w:r>
+        <w:rPr>
+          <w:rFonts w:eastAsia="Times New Roman"/>
+          <w:color w:val="000000"/>
+        </w:rPr>
+        <w:t xml:space="preserve">n many scenarios the user will proactively declare </w:t>
+      </w:r>
+      <w:r>
+        <w:rPr>
+          <w:rFonts w:eastAsia="Times New Roman"/>
+          <w:color w:val="000000"/>
+        </w:rPr>
+        <w:t xml:space="preserve">the </w:t>
+      </w:r>
+      <w:r>
+        <w:rPr>
+          <w:rFonts w:eastAsia="Times New Roman"/>
+          <w:color w:val="000000"/>
+        </w:rPr>
+        <w:t>relationship</w:t>
+      </w:r>
+      <w:r>
+        <w:rPr>
+          <w:rFonts w:eastAsia="Times New Roman"/>
+          <w:color w:val="000000"/>
+        </w:rPr>
+        <w:t xml:space="preserve"> to their friends</w:t>
+      </w:r>
+      <w:r>
+        <w:rPr>
+          <w:rFonts w:eastAsia="Times New Roman"/>
+          <w:color w:val="000000"/>
+        </w:rPr>
+        <w:t xml:space="preserve"> in terms of being family members or husband/wife.</w:t>
+      </w:r>
+      <w:r>
+        <w:rPr>
+          <w:rFonts w:eastAsia="Times New Roman"/>
+          <w:color w:val="000000"/>
+        </w:rPr>
+        <w:t xml:space="preserve"> </w:t>
       </w:r>
     </w:p>
     <w:p>
@@ -463,194 +568,167 @@
           <w:rFonts w:eastAsia="Times New Roman"/>
           <w:color w:val="000000"/>
         </w:rPr>
-        <w:t xml:space="preserve">A common scenario where this can be seen is with a user that is part of a social circle consisting of three people: good friend, </w:t>
+        <w:t xml:space="preserve">A common scenario where this can be seen is with a user that is part of a social </w:t>
       </w:r>
       <w:r>
         <w:rPr>
           <w:rFonts w:eastAsia="Times New Roman"/>
           <w:color w:val="000000"/>
         </w:rPr>
-        <w:t xml:space="preserve">their </w:t>
+        <w:t>network</w:t>
       </w:r>
       <w:r>
         <w:rPr>
           <w:rFonts w:eastAsia="Times New Roman"/>
           <w:color w:val="000000"/>
         </w:rPr>
-        <w:t xml:space="preserve">mom and a random stranger. The affinity between the user and their mother would be high due to the declared relationship and the good friend through the number of shared posts. </w:t>
+        <w:t xml:space="preserve"> consisting of three people: </w:t>
       </w:r>
       <w:r>
         <w:rPr>
           <w:rFonts w:eastAsia="Times New Roman"/>
           <w:color w:val="000000"/>
         </w:rPr>
-        <w:t>Therefore,</w:t>
+        <w:t xml:space="preserve">a close </w:t>
       </w:r>
       <w:r>
         <w:rPr>
           <w:rFonts w:eastAsia="Times New Roman"/>
           <w:color w:val="000000"/>
         </w:rPr>
-        <w:t xml:space="preserve"> when determining </w:t>
+        <w:t xml:space="preserve">friend, </w:t>
       </w:r>
       <w:r>
         <w:rPr>
           <w:rFonts w:eastAsia="Times New Roman"/>
           <w:color w:val="000000"/>
         </w:rPr>
-        <w:t xml:space="preserve">which </w:t>
+        <w:t xml:space="preserve">their </w:t>
       </w:r>
       <w:r>
         <w:rPr>
           <w:rFonts w:eastAsia="Times New Roman"/>
           <w:color w:val="000000"/>
         </w:rPr>
-        <w:t xml:space="preserve">status update should be shown to </w:t>
+        <w:t xml:space="preserve">mom and a random stranger. The affinity </w:t>
       </w:r>
       <w:r>
         <w:rPr>
           <w:rFonts w:eastAsia="Times New Roman"/>
           <w:color w:val="000000"/>
         </w:rPr>
-        <w:t>the</w:t>
+        <w:t xml:space="preserve">to </w:t>
       </w:r>
       <w:r>
         <w:rPr>
           <w:rFonts w:eastAsia="Times New Roman"/>
           <w:color w:val="000000"/>
         </w:rPr>
-        <w:t xml:space="preserve"> </w:t>
+        <w:t xml:space="preserve">their mother </w:t>
       </w:r>
       <w:r>
         <w:rPr>
           <w:rFonts w:eastAsia="Times New Roman"/>
           <w:color w:val="000000"/>
         </w:rPr>
+        <w:t>and close friend should be higher than the stranger, resulting in the dynamic view optimizing away from the stranger.</w:t>
+      </w:r>
+    </w:p>
+    <w:p>
+      <w:r>
+        <w:tab/>
+      </w:r>
+      <w:r>
+        <w:t xml:space="preserve">It is in the self-interest of the platform to identify the undeclared relationships so that </w:t>
+      </w:r>
+      <w:r>
+        <w:t xml:space="preserve">appropriate </w:t>
+      </w:r>
+      <w:r>
+        <w:t>third</w:t>
+      </w:r>
+      <w:r>
+        <w:t>-</w:t>
+      </w:r>
+      <w:r>
+        <w:t>party content can be</w:t>
+      </w:r>
+      <w:r>
+        <w:t xml:space="preserve"> shown. In many cases products of interest to a user’s friend will also be of interest to the user themselves. Unfortunately, without accurate context incorrect content will be shown and degrade the usefulness of the platform. </w:t>
+      </w:r>
+    </w:p>
+    <w:p>
+      <w:pPr>
+        <w:ind w:firstLine="720"/>
+      </w:pPr>
+      <w:r>
+        <w:t xml:space="preserve">Consider </w:t>
+      </w:r>
+      <w:r>
+        <w:t xml:space="preserve">a cohort of </w:t>
+      </w:r>
+      <w:r>
         <w:t>user</w:t>
       </w:r>
       <w:r>
-        <w:rPr>
-          <w:rFonts w:eastAsia="Times New Roman"/>
-          <w:color w:val="000000"/>
-        </w:rPr>
-        <w:t xml:space="preserve">-- </w:t>
-      </w:r>
-      <w:r>
-        <w:rPr>
-          <w:rFonts w:eastAsia="Times New Roman"/>
-          <w:color w:val="000000"/>
-        </w:rPr>
-        <w:t xml:space="preserve">a </w:t>
-      </w:r>
-      <w:r>
-        <w:rPr>
-          <w:rFonts w:eastAsia="Times New Roman"/>
-          <w:color w:val="000000"/>
-        </w:rPr>
-        <w:t xml:space="preserve">more </w:t>
-      </w:r>
-      <w:r>
-        <w:rPr>
-          <w:rFonts w:eastAsia="Times New Roman"/>
-          <w:color w:val="000000"/>
-        </w:rPr>
-        <w:t>post</w:t>
-      </w:r>
-      <w:r>
-        <w:rPr>
-          <w:rFonts w:eastAsia="Times New Roman"/>
-          <w:color w:val="000000"/>
-        </w:rPr>
-        <w:t>s</w:t>
-      </w:r>
-      <w:r>
-        <w:rPr>
-          <w:rFonts w:eastAsia="Times New Roman"/>
-          <w:color w:val="000000"/>
-        </w:rPr>
+        <w:t>s that</w:t>
+      </w:r>
+      <w:r>
+        <w:t xml:space="preserve"> make frequent </w:t>
+      </w:r>
+      <w:r>
+        <w:t xml:space="preserve">posts about </w:t>
+      </w:r>
+      <w:r>
+        <w:t xml:space="preserve">“Java.” </w:t>
+      </w:r>
+      <w:r>
+        <w:t xml:space="preserve">A subset of these users will be interested in </w:t>
+      </w:r>
+      <w:r>
+        <w:rPr>
+          <w:i/>
+        </w:rPr>
+        <w:t>O’Reilly books</w:t>
+      </w:r>
+      <w:r>
         <w:t xml:space="preserve"> </w:t>
       </w:r>
       <w:r>
-        <w:rPr>
-          <w:rFonts w:eastAsia="Times New Roman"/>
-          <w:color w:val="000000"/>
-        </w:rPr>
-        <w:t xml:space="preserve">from the mother and friend are desired </w:t>
-      </w:r>
-      <w:r>
-        <w:rPr>
-          <w:rFonts w:eastAsia="Times New Roman"/>
-          <w:color w:val="000000"/>
-        </w:rPr>
-        <w:t>than the random stranger.</w:t>
-      </w:r>
-    </w:p>
-    <w:p>
-      <w:r>
-        <w:tab/>
-      </w:r>
-      <w:r>
-        <w:t xml:space="preserve">It is in the self-interest of the platform to identify the undeclared relationships so that third party content can be appropriately provided. Consider </w:t>
-      </w:r>
-      <w:r>
-        <w:t xml:space="preserve">a cohort of </w:t>
-      </w:r>
-      <w:r>
-        <w:t>user</w:t>
-      </w:r>
-      <w:r>
-        <w:t>s that</w:t>
-      </w:r>
-      <w:r>
-        <w:t xml:space="preserve"> make frequent </w:t>
-      </w:r>
-      <w:r>
-        <w:t xml:space="preserve">posts about </w:t>
-      </w:r>
-      <w:r>
-        <w:t xml:space="preserve">“Java.” </w:t>
-      </w:r>
-      <w:r>
-        <w:t xml:space="preserve">A subset of these users will be interested in </w:t>
+        <w:t xml:space="preserve">versus the others want </w:t>
       </w:r>
       <w:r>
         <w:rPr>
           <w:i/>
         </w:rPr>
-        <w:t>O’Reilly books</w:t>
+        <w:t>Starbucks</w:t>
+      </w:r>
+      <w:r>
+        <w:rPr>
+          <w:i/>
+        </w:rPr>
+        <w:t xml:space="preserve"> promotional material</w:t>
+      </w:r>
+      <w:r>
+        <w:t>.</w:t>
       </w:r>
       <w:r>
         <w:t xml:space="preserve"> </w:t>
       </w:r>
       <w:r>
-        <w:t xml:space="preserve">versus the others want </w:t>
-      </w:r>
-      <w:r>
-        <w:rPr>
-          <w:i/>
-        </w:rPr>
-        <w:t>Starbucks</w:t>
-      </w:r>
-      <w:r>
-        <w:rPr>
-          <w:i/>
-        </w:rPr>
-        <w:t xml:space="preserve"> promotional material</w:t>
-      </w:r>
-      <w:r>
-        <w:t>.</w:t>
-      </w:r>
-      <w:r>
-        <w:t xml:space="preserve"> </w:t>
-      </w:r>
-      <w:r>
-        <w:t>The platform inter</w:t>
-      </w:r>
-      <w:r>
-        <w:t>s</w:t>
-      </w:r>
-      <w:r>
-        <w:t xml:space="preserve"> which subset </w:t>
+        <w:t xml:space="preserve">The platform </w:t>
+      </w:r>
+      <w:r>
+        <w:t xml:space="preserve">needs to </w:t>
+      </w:r>
+      <w:r>
+        <w:t>in</w:t>
+      </w:r>
+      <w:r>
+        <w:t>f</w:t>
+      </w:r>
+      <w:r>
+        <w:t xml:space="preserve">er which subset </w:t>
       </w:r>
       <w:r>
         <w:t xml:space="preserve">is relevant by </w:t>
@@ -695,44 +773,42 @@
         </w:sdtContent>
       </w:sdt>
       <w:r>
-        <w:t xml:space="preserve">. Having more </w:t>
-      </w:r>
-      <w:r>
-        <w:t>relevant advertisements results in higher click-through counts gaining the platform more revenue potential.</w:t>
+        <w:t xml:space="preserve">. </w:t>
+      </w:r>
+    </w:p>
+    <w:p>
+      <w:pPr>
+        <w:pStyle w:val="Heading1"/>
+      </w:pPr>
+      <w:r>
+        <w:t xml:space="preserve">Determine Weakness and Improvements to the </w:t>
+      </w:r>
+      <w:r>
+        <w:t>D</w:t>
+      </w:r>
+      <w:r>
+        <w:t>ata</w:t>
+      </w:r>
+      <w:r>
+        <w:t xml:space="preserve"> Set</w:t>
+      </w:r>
+    </w:p>
+    <w:p>
+      <w:r>
+        <w:tab/>
+        <w:t xml:space="preserve">The data set provided by Leskovec is an extract of </w:t>
+      </w:r>
+      <w:r>
+        <w:t>Facebook</w:t>
       </w:r>
       <w:r>
         <w:t xml:space="preserve"> </w:t>
       </w:r>
-    </w:p>
-    <w:p>
-      <w:pPr>
-        <w:pStyle w:val="Heading1"/>
-      </w:pPr>
-      <w:r>
-        <w:t xml:space="preserve">Determine Weakness and Improvements to the </w:t>
-      </w:r>
-      <w:r>
-        <w:t>D</w:t>
-      </w:r>
-      <w:r>
-        <w:t>ata</w:t>
-      </w:r>
-      <w:r>
-        <w:t xml:space="preserve"> Set</w:t>
-      </w:r>
-    </w:p>
-    <w:p>
-      <w:r>
-        <w:tab/>
-        <w:t xml:space="preserve">The data set provided by </w:t>
-      </w:r>
-      <w:proofErr w:type="spellStart"/>
-      <w:r>
-        <w:t>Leskovec</w:t>
-      </w:r>
-      <w:proofErr w:type="spellEnd"/>
-      <w:r>
-        <w:t xml:space="preserve"> is an extract of ten users and the manually labeled relationships of members of their friend list. This data was then anonymized such that </w:t>
+      <w:r>
+        <w:t>ego networks, where each of the friend relationships has been labeled.</w:t>
+      </w:r>
+      <w:r>
+        <w:t xml:space="preserve"> This data was anonymized such that </w:t>
       </w:r>
       <w:r>
         <w:t>it is</w:t>
@@ -744,11 +820,7 @@
         <w:t xml:space="preserve"> i</w:t>
       </w:r>
       <w:r>
-        <w:t xml:space="preserve">s not possible to </w:t>
-      </w:r>
-      <w:r>
-        <w:lastRenderedPageBreak/>
-        <w:t xml:space="preserve">identify </w:t>
+        <w:t xml:space="preserve">s not possible to identify </w:t>
       </w:r>
       <w:r>
         <w:t>the mapping between “</w:t>
@@ -760,7 +832,7 @@
         <w:t>” and</w:t>
       </w:r>
       <w:r>
-        <w:t xml:space="preserve"> the Democratic or Republican party</w:t>
+        <w:t xml:space="preserve"> Democratic or Republican party</w:t>
       </w:r>
       <w:sdt>
         <w:sdtPr>
@@ -805,7 +877,13 @@
         <w:t xml:space="preserve"> machine learning algorithm to </w:t>
       </w:r>
       <w:r>
-        <w:t>infer relationships between users.</w:t>
+        <w:t>infer relationship</w:t>
+      </w:r>
+      <w:r>
+        <w:t xml:space="preserve"> labels</w:t>
+      </w:r>
+      <w:r>
+        <w:t xml:space="preserve"> between users.</w:t>
       </w:r>
     </w:p>
     <w:p>
@@ -813,6 +891,7 @@
         <w:pStyle w:val="Heading2"/>
       </w:pPr>
       <w:r>
+        <w:lastRenderedPageBreak/>
         <w:t>Challenge</w:t>
       </w:r>
       <w:r>
@@ -839,7 +918,19 @@
         <w:t xml:space="preserve">infer the relationships </w:t>
       </w:r>
       <w:r>
-        <w:t xml:space="preserve">of two user by examining a </w:t>
+        <w:t xml:space="preserve">of two </w:t>
+      </w:r>
+      <w:r>
+        <w:t xml:space="preserve">or more </w:t>
+      </w:r>
+      <w:r>
+        <w:t>user</w:t>
+      </w:r>
+      <w:r>
+        <w:t>s</w:t>
+      </w:r>
+      <w:r>
+        <w:t xml:space="preserve"> by examining a </w:t>
       </w:r>
       <w:r>
         <w:t>combin</w:t>
@@ -851,7 +942,13 @@
         <w:t xml:space="preserve"> profile information </w:t>
       </w:r>
       <w:r>
-        <w:t xml:space="preserve">and the </w:t>
+        <w:t>and the</w:t>
+      </w:r>
+      <w:r>
+        <w:t>ir</w:t>
+      </w:r>
+      <w:r>
+        <w:t xml:space="preserve"> </w:t>
       </w:r>
       <w:r>
         <w:t>ego graph structure</w:t>
@@ -914,7 +1011,7 @@
         <w:t xml:space="preserve">they </w:t>
       </w:r>
       <w:r>
-        <w:t>must be former class mates</w:t>
+        <w:t>must be class mates</w:t>
       </w:r>
       <w:r>
         <w:t>, correct?</w:t>
@@ -969,7 +1066,19 @@
     <w:p>
       <w:r>
         <w:tab/>
-        <w:t xml:space="preserve">Another challenge with this data set is that it assumes all </w:t>
+        <w:t xml:space="preserve">Another challenge with </w:t>
+      </w:r>
+      <w:r>
+        <w:t xml:space="preserve">similar </w:t>
+      </w:r>
+      <w:r>
+        <w:t>data set</w:t>
+      </w:r>
+      <w:r>
+        <w:t>s</w:t>
+      </w:r>
+      <w:r>
+        <w:t xml:space="preserve"> is that it assumes all </w:t>
       </w:r>
       <w:r>
         <w:t>members of the friend list</w:t>
@@ -986,14 +1095,93 @@
         <w:ind w:firstLine="720"/>
       </w:pPr>
       <w:r>
-        <w:t xml:space="preserve">David might have lied about attending a local community college, having a more prestigious title, or volunteering with a charity. These lies aid David in gaining social credits, as </w:t>
-      </w:r>
+        <w:t xml:space="preserve">David might have lied about attending a local community college, having a more prestigious title, or volunteering with a charity. These lies aid David in gaining social credits, as he is </w:t>
+      </w:r>
+      <w:r>
+        <w:t xml:space="preserve">publicly more desirable. In the context of this research it results in </w:t>
+      </w:r>
+      <w:r>
+        <w:t>inaccurate</w:t>
+      </w:r>
+      <w:r>
+        <w:t xml:space="preserve"> inferences between the entities</w:t>
+      </w:r>
+      <w:r>
+        <w:t xml:space="preserve"> as the underlying data wrong</w:t>
+      </w:r>
+      <w:r>
+        <w:t>.</w:t>
+      </w:r>
+      <w:r>
+        <w:t xml:space="preserve"> To mitigate these challenges additional features needs to be added to the data set to determine the validity of the claims.</w:t>
+      </w:r>
+    </w:p>
+    <w:p>
+      <w:pPr>
+        <w:ind w:firstLine="720"/>
+      </w:pPr>
       <w:r>
         <w:lastRenderedPageBreak/>
-        <w:t xml:space="preserve">he is </w:t>
-      </w:r>
-      <w:r>
-        <w:t>publicly more desirable. In the context of this research it results in incorrect inferences between the entities.</w:t>
+        <w:t>The consider</w:t>
+      </w:r>
+      <w:r>
+        <w:t xml:space="preserve"> Eric</w:t>
+      </w:r>
+      <w:r>
+        <w:t>,</w:t>
+      </w:r>
+      <w:r>
+        <w:t xml:space="preserve"> an automated script</w:t>
+      </w:r>
+      <w:r>
+        <w:t>,</w:t>
+      </w:r>
+      <w:r>
+        <w:t xml:space="preserve"> attempting to gain access to </w:t>
+      </w:r>
+      <w:r>
+        <w:t>other user’s private information. To gain this access Eric’s fake profile is would likely use the victim’s public information as part of their own profile</w:t>
+      </w:r>
+      <w:r>
+        <w:t>—such age, home town, and high school.</w:t>
+      </w:r>
+      <w:r>
+        <w:t xml:space="preserve"> By repeating these same claims, it is more likely the victim will blindly accept the friend request.</w:t>
+      </w:r>
+    </w:p>
+    <w:p>
+      <w:pPr>
+        <w:pStyle w:val="Heading2"/>
+        <w:rPr>
+          <w:b w:val="0"/>
+        </w:rPr>
+      </w:pPr>
+      <w:r>
+        <w:t xml:space="preserve">Challenge: </w:t>
+      </w:r>
+      <w:r>
+        <w:t xml:space="preserve">Relationship </w:t>
+      </w:r>
+      <w:r>
+        <w:t>Weightings</w:t>
+      </w:r>
+    </w:p>
+    <w:p>
+      <w:r>
+        <w:tab/>
+        <w:t>The provided data set does not expose weigh</w:t>
+      </w:r>
+      <w:r>
+        <w:t>t</w:t>
+      </w:r>
+      <w:r>
+        <w:t xml:space="preserve">s for the affinity between the user and the friend. This limits the data set to only making general qualitative inferences. That limits the usefulness of the label as we do not know the </w:t>
+      </w:r>
+      <w:r>
+        <w:t>strength of that relationship</w:t>
+      </w:r>
+      <w:r>
+        <w:t xml:space="preserve">. </w:t>
       </w:r>
     </w:p>
     <w:p>
@@ -1001,41 +1189,22 @@
         <w:ind w:firstLine="720"/>
       </w:pPr>
       <w:r>
-        <w:t>Meanwhile Eric is an automated script that is attempting to gain access to restricted areas of the Facebook graph. An example could include content with access control lists scoped to the friend group. To become a member of the friend group a fake profile could be created using the victim’s public information—such age, home town, and high school.</w:t>
-      </w:r>
-    </w:p>
-    <w:p>
-      <w:pPr>
-        <w:pStyle w:val="Heading2"/>
-        <w:rPr>
-          <w:b w:val="0"/>
-        </w:rPr>
-      </w:pPr>
-      <w:r>
-        <w:t xml:space="preserve">Challenge: </w:t>
-      </w:r>
-      <w:r>
-        <w:t xml:space="preserve">Relationship </w:t>
-      </w:r>
-      <w:r>
-        <w:t>Weightings</w:t>
-      </w:r>
-    </w:p>
-    <w:p>
-      <w:r>
-        <w:tab/>
-        <w:t xml:space="preserve">The provided data set does not expose weightings for the affinity strength between the user and the friend. This limits the data set to only making general qualitative not quantitative inferences. That limits the usefulness of the relationship label as we do not know the affinity between the two users. </w:t>
-      </w:r>
-    </w:p>
-    <w:p>
-      <w:pPr>
-        <w:ind w:firstLine="720"/>
-      </w:pPr>
-      <w:r>
         <w:t xml:space="preserve">To partially mitigate this scenario, the researchers </w:t>
       </w:r>
       <w:r>
-        <w:t xml:space="preserve">attempt to boost the label by determining how many other relationships exist with the same label for exist for given user. However, this is another variant of the Charlie dilemma. </w:t>
+        <w:t xml:space="preserve">attempt to boost the </w:t>
+      </w:r>
+      <w:r>
+        <w:t xml:space="preserve">predicted </w:t>
+      </w:r>
+      <w:r>
+        <w:t xml:space="preserve">label </w:t>
+      </w:r>
+      <w:r>
+        <w:t>through a hierarchical labeling model. The more social circle users overlap the more features in common and thus the stronger the relationship.</w:t>
+      </w:r>
+      <w:r>
+        <w:t xml:space="preserve"> However, this is another variant of the Charlie dilemma. </w:t>
       </w:r>
     </w:p>
     <w:p>
@@ -1087,14 +1256,20 @@
         <w:ind w:firstLine="720"/>
       </w:pPr>
       <w:r>
-        <w:t xml:space="preserve">Expanding on the efforts of Cox and Bosworth the communications between Frank and identical twins Gavin and Henry could be explored. Frank has posted to Gavin’s page one short reply to ten different posts. Over the same period Frank has posted two active discussions on five </w:t>
+        <w:t xml:space="preserve">Expanding on the efforts of Cox and Bosworth the communications between Frank and identical twins Gavin and Henry could be explored. Frank has posted to Gavin’s </w:t>
+      </w:r>
+      <w:r>
+        <w:t xml:space="preserve">home </w:t>
+      </w:r>
+      <w:r>
+        <w:t xml:space="preserve">page one short reply to ten different posts. Over the same period Frank has posted two active discussions on five different posts. </w:t>
+      </w:r>
+      <w:r>
+        <w:t xml:space="preserve">The naïve counting model would suggest that Frank has an equal affinity </w:t>
       </w:r>
       <w:r>
         <w:lastRenderedPageBreak/>
-        <w:t xml:space="preserve">different posts. </w:t>
-      </w:r>
-      <w:r>
-        <w:t xml:space="preserve">The naïve counting model would suggest that Frank has an equal affinity to either twin. However, a more complex model </w:t>
+        <w:t xml:space="preserve">to either twin. However, a more complex model </w:t>
       </w:r>
       <w:r>
         <w:t>w</w:t>
@@ -1116,31 +1291,6 @@
       </w:r>
       <w:r>
         <w:t xml:space="preserve"> </w:t>
-      </w:r>
-    </w:p>
-    <w:p>
-      <w:pPr>
-        <w:rPr>
-          <w:b/>
-        </w:rPr>
-      </w:pPr>
-      <w:r>
-        <w:rPr>
-          <w:b/>
-        </w:rPr>
-        <w:t>Mitigations</w:t>
-      </w:r>
-      <w:r>
-        <w:rPr>
-          <w:b/>
-        </w:rPr>
-        <w:t xml:space="preserve"> and Enhancements</w:t>
-      </w:r>
-    </w:p>
-    <w:p>
-      <w:r>
-        <w:tab/>
-        <w:t xml:space="preserve">To address these challenges the data set needs to be enhanced to include additional context and feature information. The context could include </w:t>
       </w:r>
     </w:p>
     <w:p>
@@ -1171,7 +1321,13 @@
         <w:t xml:space="preserve">reliable data is often complex. </w:t>
       </w:r>
       <w:r>
-        <w:t>This is primarily due to “sampling bias, recruitment, response rate and phrasing of questions</w:t>
+        <w:t>This is primarily due to</w:t>
+      </w:r>
+      <w:r>
+        <w:t>:</w:t>
+      </w:r>
+      <w:r>
+        <w:t xml:space="preserve"> “sampling bias, recruitment, response rate and phrasing of questions</w:t>
       </w:r>
       <w:r>
         <w:t xml:space="preserve"> </w:t>
@@ -1195,7 +1351,7 @@
             <w:rPr>
               <w:noProof/>
             </w:rPr>
-            <w:t xml:space="preserve"> (Ogan, Giglou, &amp; d'Haenens, 2017)</w:t>
+            <w:t>(Ogan, Giglou, &amp; d'Haenens, 2017)</w:t>
           </w:r>
           <w:r>
             <w:fldChar w:fldCharType="end"/>
@@ -1269,7 +1425,22 @@
         </w:sdtContent>
       </w:sdt>
       <w:r>
-        <w:t xml:space="preserve">. That caused a significant uptick in response rates which helped journalist and researchers gain the full story. Further the challenges of phrasing questions are removed as comments originate from those involved in their own words. </w:t>
+        <w:t xml:space="preserve">. That caused a significant uptick in response rates which helped journalist and researchers gain the full story. Further the challenges </w:t>
+      </w:r>
+      <w:r>
+        <w:t xml:space="preserve">due to the </w:t>
+      </w:r>
+      <w:r>
+        <w:t xml:space="preserve">phrasing questions are </w:t>
+      </w:r>
+      <w:r>
+        <w:t>reduced</w:t>
+      </w:r>
+      <w:r>
+        <w:t>,</w:t>
+      </w:r>
+      <w:r>
+        <w:t xml:space="preserve"> as comments originate from those involved in their own words. </w:t>
       </w:r>
     </w:p>
     <w:p>
@@ -1301,18 +1472,18 @@
       </w:r>
       <w:r>
         <w:t>ing</w:t>
+      </w:r>
+    </w:p>
+    <w:p>
+      <w:r>
+        <w:tab/>
+        <w:t>It is well publicized that the 2016 presidential election was to some extent manipulated by fake social media. The discussion tends to center around foreign state actors publishing fictional stories to discredit or persuade the public. The notion of propaganda in a campaign is not new, however social media enabled the stories to cheaply and efficiently spread across the internet.</w:t>
       </w:r>
     </w:p>
     <w:p>
       <w:r>
         <w:lastRenderedPageBreak/>
         <w:tab/>
-        <w:t>It is well publicized that the 2016 presidential election was to some extent manipulated by fake social media. The discussion tends to center around foreign state actors publishing fictional stories to discredit or persuade the public. The notion of propaganda in a campaign is not new, however social media enabled the stories to cheaply and efficiently spread across the internet.</w:t>
-      </w:r>
-    </w:p>
-    <w:p>
-      <w:r>
-        <w:tab/>
       </w:r>
       <w:r>
         <w:t xml:space="preserve">The spreading of inaccurate information is caused by a lack of </w:t>
@@ -1321,10 +1492,37 @@
         <w:t xml:space="preserve">a “credibility score” </w:t>
       </w:r>
       <w:r>
-        <w:t xml:space="preserve">that both the publisher and the material itself are trustworthy. </w:t>
-      </w:r>
-      <w:r>
-        <w:t>Many agencies will attempt to publish credibility scores based on their own agendas. A credibility chain would then need to exist for the reviewers to determine the amount their individual input impacts the net score.</w:t>
+        <w:t>that</w:t>
+      </w:r>
+      <w:r>
+        <w:t xml:space="preserve"> measures how trustworthiness of a </w:t>
+      </w:r>
+      <w:r>
+        <w:t xml:space="preserve">publisher and </w:t>
+      </w:r>
+      <w:r>
+        <w:t>their content</w:t>
+      </w:r>
+      <w:r>
+        <w:t xml:space="preserve">. </w:t>
+      </w:r>
+      <w:r>
+        <w:t xml:space="preserve">Due to the decentralized nature of the social graph, content would likely receive many </w:t>
+      </w:r>
+      <w:r>
+        <w:t xml:space="preserve">credibility scores </w:t>
+      </w:r>
+      <w:r>
+        <w:t>from many entities</w:t>
+      </w:r>
+      <w:r>
+        <w:t>.</w:t>
+      </w:r>
+      <w:r>
+        <w:t xml:space="preserve"> A mechanism would then be required to build a weighted net score for the consumer</w:t>
+      </w:r>
+      <w:r>
+        <w:t>.</w:t>
       </w:r>
     </w:p>
     <w:p>
@@ -1384,10 +1582,28 @@
         <w:t xml:space="preserve">a dozen </w:t>
       </w:r>
       <w:r>
+        <w:t xml:space="preserve">tin foil hat wearing </w:t>
+      </w:r>
+      <w:r>
         <w:t>conspiracy theorist</w:t>
       </w:r>
       <w:r>
-        <w:t xml:space="preserve"> with tin foil hats-- then a mechanism should exist to weigh all thirteen responses and appropriately bias toward the journal.</w:t>
+        <w:t xml:space="preserve">-- then a </w:t>
+      </w:r>
+      <w:r>
+        <w:t xml:space="preserve">scoring mechanism needs to </w:t>
+      </w:r>
+      <w:r>
+        <w:t xml:space="preserve">appropriately </w:t>
+      </w:r>
+      <w:r>
+        <w:t xml:space="preserve">skew the score toward the respected </w:t>
+      </w:r>
+      <w:r>
+        <w:t>journal.</w:t>
+      </w:r>
+      <w:r>
+        <w:t xml:space="preserve"> </w:t>
       </w:r>
     </w:p>
     <w:p>
@@ -1427,7 +1643,13 @@
         <w:ind w:firstLine="720"/>
       </w:pPr>
       <w:r>
-        <w:t>If the network was stored as a collection of flat relational tables, then each relationship traversal would require joining across an index. As the network increases in size so would the index</w:t>
+        <w:t xml:space="preserve">If the network was stored as a collection of flat relational tables, then each relationship traversal would require joining across a </w:t>
+      </w:r>
+      <w:r>
+        <w:t xml:space="preserve">global table </w:t>
+      </w:r>
+      <w:r>
+        <w:t>index. As the network increases in size so would the index</w:t>
       </w:r>
       <w:r>
         <w:t>,</w:t>
@@ -1436,10 +1658,10 @@
         <w:t xml:space="preserve"> and the</w:t>
       </w:r>
       <w:r>
-        <w:t>refore the required</w:t>
-      </w:r>
-      <w:r>
-        <w:t xml:space="preserve"> scan time to find associated </w:t>
+        <w:t xml:space="preserve">refore the </w:t>
+      </w:r>
+      <w:r>
+        <w:t xml:space="preserve">scan time to find associated </w:t>
       </w:r>
       <w:r>
         <w:t>entities</w:t>
@@ -1471,34 +1693,59 @@
         <w:t xml:space="preserve">join </w:t>
       </w:r>
       <w:r>
-        <w:t xml:space="preserve">operation with a </w:t>
-      </w:r>
+        <w:t>operation with a simple pointer</w:t>
+      </w:r>
+      <w:r>
+        <w:t xml:space="preserve"> dereference</w:t>
+      </w:r>
+      <w:r>
+        <w:t xml:space="preserve">; the foreign entity is retrieved significantly faster. </w:t>
+      </w:r>
+      <w:r>
+        <w:t xml:space="preserve">This locality of </w:t>
+      </w:r>
+      <w:r>
+        <w:t>relationships</w:t>
+      </w:r>
+      <w:r>
+        <w:t xml:space="preserve"> </w:t>
+      </w:r>
+      <w:r>
+        <w:t xml:space="preserve">also </w:t>
+      </w:r>
+      <w:r>
+        <w:t xml:space="preserve">enables </w:t>
+      </w:r>
+      <w:r>
+        <w:t xml:space="preserve">NoSQL solutions like </w:t>
+      </w:r>
+      <w:r>
+        <w:t>graph</w:t>
+      </w:r>
+      <w:r>
+        <w:t xml:space="preserve"> databases to support </w:t>
+      </w:r>
+      <w:r>
+        <w:t xml:space="preserve">significantly larger entity </w:t>
+      </w:r>
+      <w:r>
+        <w:t>counts</w:t>
+      </w:r>
+      <w:r>
+        <w:t xml:space="preserve"> than traditional relational systems.</w:t>
+      </w:r>
+    </w:p>
+    <w:p>
+      <w:pPr>
+        <w:pStyle w:val="Heading1"/>
+      </w:pPr>
+      <w:r>
+        <w:t>Include a Brief Sample Research Area</w:t>
+      </w:r>
+    </w:p>
+    <w:p>
       <w:r>
         <w:lastRenderedPageBreak/>
-        <w:t xml:space="preserve">simple dereferenced pointer; the foreign entity is retrieved significantly faster. </w:t>
-      </w:r>
-      <w:r>
-        <w:t>This locality of reference information enables graph</w:t>
-      </w:r>
-      <w:r>
-        <w:t>-</w:t>
-      </w:r>
-      <w:r>
-        <w:t>based systems to scale to significantly larger entity sizes than traditional relational systems.</w:t>
-      </w:r>
-    </w:p>
-    <w:p>
-      <w:pPr>
-        <w:pStyle w:val="Heading1"/>
-      </w:pPr>
-      <w:bookmarkStart w:id="0" w:name="_GoBack"/>
-      <w:bookmarkEnd w:id="0"/>
-      <w:r>
-        <w:t>Include a Brief Sample Research Area</w:t>
-      </w:r>
-    </w:p>
-    <w:p>
-      <w:r>
         <w:tab/>
       </w:r>
       <w:r>
@@ -1521,7 +1768,25 @@
         <w:t xml:space="preserve"> </w:t>
       </w:r>
       <w:r>
-        <w:t xml:space="preserve">A visualization layer was not provided with Stanford’s Snap.py repository, which led to the need for an open source solution. The industry has broadly standardized on Apache TinkerPop and Gremlin-- as the storage and querying engine. An ecosystem of tools like </w:t>
+        <w:t xml:space="preserve">A visualization layer was not provided with Stanford’s Snap.py repository, which led to the need for an open source solution. The industry has </w:t>
+      </w:r>
+      <w:r>
+        <w:t xml:space="preserve">generally </w:t>
+      </w:r>
+      <w:r>
+        <w:t xml:space="preserve">standardized on Apache TinkerPop </w:t>
+      </w:r>
+      <w:r>
+        <w:t xml:space="preserve">for graph storage and </w:t>
+      </w:r>
+      <w:r>
+        <w:t>Gremlin</w:t>
+      </w:r>
+      <w:r>
+        <w:t xml:space="preserve"> as the </w:t>
+      </w:r>
+      <w:r>
+        <w:t xml:space="preserve">query engine. An ecosystem of tools like </w:t>
       </w:r>
       <w:proofErr w:type="spellStart"/>
       <w:r>
@@ -1529,7 +1794,13 @@
       </w:r>
       <w:proofErr w:type="spellEnd"/>
       <w:r>
-        <w:t xml:space="preserve"> have been created around Apache TinkerPop. </w:t>
+        <w:t xml:space="preserve"> have been created around </w:t>
+      </w:r>
+      <w:r>
+        <w:t>these open tools</w:t>
+      </w:r>
+      <w:r>
+        <w:t xml:space="preserve">. </w:t>
       </w:r>
     </w:p>
     <w:p>
@@ -1562,7 +1833,7 @@
       </w:r>
       <w:proofErr w:type="spellEnd"/>
       <w:r>
-        <w:t xml:space="preserve"> models required significant hardware resources which was addressed through the use Amazon EC2 Spot Fleet. </w:t>
+        <w:t xml:space="preserve"> models required significant hardware resources which was addressed through Amazon EC2 Spot Fleet. </w:t>
       </w:r>
     </w:p>
     <w:p>
@@ -1582,24 +1853,33 @@
     <w:p>
       <w:r>
         <w:tab/>
-        <w:t xml:space="preserve">An initial expectation was there to be multiple disconnected Ego networks, as the sampling was intended to be random. However, from the visualization it was immediately apparent that a transient relationship exists to connect all networks in the cohort. This would </w:t>
-      </w:r>
-      <w:r>
+        <w:t>An initial expectation was there to be multiple disconnected Ego networks, as the sampling was intended to be random. However, from the visualization it was immediately apparent that transient relationship</w:t>
+      </w:r>
+      <w:r>
+        <w:t>s</w:t>
+      </w:r>
+      <w:r>
+        <w:t xml:space="preserve"> </w:t>
+      </w:r>
+      <w:r>
+        <w:t>exist</w:t>
+      </w:r>
+      <w:r>
+        <w:t xml:space="preserve"> to connect all networks in the cohort. This would suggest a limited diversity of user data to the original study.</w:t>
+      </w:r>
+      <w:r>
+        <w:t xml:space="preserve"> If there are not enough examples for the unsupervised algorithm, then it can run into challenges when applied to other markets. </w:t>
+      </w:r>
+    </w:p>
+    <w:p>
+      <w:pPr>
+        <w:jc w:val="center"/>
+      </w:pPr>
+      <w:r>
+        <w:rPr>
+          <w:noProof/>
+        </w:rPr>
         <w:lastRenderedPageBreak/>
-        <w:t>suggest a limited diversity of user data to the original study.</w:t>
-      </w:r>
-      <w:r>
-        <w:t xml:space="preserve"> If there are not enough examples for the unsupervised algorithm, then it can run into challenges when applied to other markets. </w:t>
-      </w:r>
-    </w:p>
-    <w:p>
-      <w:pPr>
-        <w:jc w:val="center"/>
-      </w:pPr>
-      <w:r>
-        <w:rPr>
-          <w:noProof/>
-        </w:rPr>
         <w:drawing>
           <wp:inline distT="0" distB="0" distL="0" distR="0" wp14:anchorId="4701A83F" wp14:editId="25A05EB7">
             <wp:extent cx="3458817" cy="2857219"/>
@@ -1639,6 +1919,36 @@
     </w:p>
     <w:p>
       <w:pPr>
+        <w:pStyle w:val="Caption"/>
+        <w:jc w:val="center"/>
+      </w:pPr>
+      <w:r>
+        <w:t xml:space="preserve">Figure </w:t>
+      </w:r>
+      <w:r>
+        <w:fldChar w:fldCharType="begin"/>
+      </w:r>
+      <w:r>
+        <w:instrText xml:space="preserve"> SEQ Figure \* ARABIC </w:instrText>
+      </w:r>
+      <w:r>
+        <w:fldChar w:fldCharType="separate"/>
+      </w:r>
+      <w:r>
+        <w:rPr>
+          <w:noProof/>
+        </w:rPr>
+        <w:t>1</w:t>
+      </w:r>
+      <w:r>
+        <w:fldChar w:fldCharType="end"/>
+      </w:r>
+      <w:r>
+        <w:t>: Facebook Network</w:t>
+      </w:r>
+    </w:p>
+    <w:p>
+      <w:pPr>
         <w:pStyle w:val="Heading2"/>
       </w:pPr>
       <w:r>
@@ -1669,11 +1979,35 @@
         <w:t>an immediate edge of locale_127.</w:t>
       </w:r>
       <w:r>
-        <w:t xml:space="preserve"> Making similar observations was relatively easy due to the visual filtering approach.</w:t>
-      </w:r>
-    </w:p>
-    <w:p>
-      <w:pPr>
+        <w:t xml:space="preserve"> Making similar observations was relatively easy </w:t>
+      </w:r>
+      <w:r>
+        <w:t>with</w:t>
+      </w:r>
+      <w:r>
+        <w:t xml:space="preserve"> </w:t>
+      </w:r>
+      <w:proofErr w:type="spellStart"/>
+      <w:r>
+        <w:t>Gephi’s</w:t>
+      </w:r>
+      <w:proofErr w:type="spellEnd"/>
+      <w:r>
+        <w:t xml:space="preserve"> </w:t>
+      </w:r>
+      <w:r>
+        <w:t xml:space="preserve">visual filtering </w:t>
+      </w:r>
+      <w:r>
+        <w:t>options</w:t>
+      </w:r>
+      <w:r>
+        <w:t>.</w:t>
+      </w:r>
+    </w:p>
+    <w:p>
+      <w:pPr>
+        <w:keepNext/>
         <w:jc w:val="center"/>
       </w:pPr>
       <w:r>
@@ -1716,10 +2050,47 @@
           </wp:inline>
         </w:drawing>
       </w:r>
+    </w:p>
+    <w:p>
+      <w:pPr>
+        <w:pStyle w:val="Caption"/>
+        <w:jc w:val="center"/>
+      </w:pPr>
+      <w:r>
+        <w:t xml:space="preserve">Figure </w:t>
+      </w:r>
+      <w:r>
+        <w:fldChar w:fldCharType="begin"/>
+      </w:r>
+      <w:r>
+        <w:instrText xml:space="preserve"> SEQ Figure \* ARABIC </w:instrText>
+      </w:r>
+      <w:r>
+        <w:fldChar w:fldCharType="separate"/>
+      </w:r>
       <w:r>
         <w:rPr>
           <w:noProof/>
         </w:rPr>
+        <w:t>2</w:t>
+      </w:r>
+      <w:r>
+        <w:fldChar w:fldCharType="end"/>
+      </w:r>
+      <w:r>
+        <w:t>: Network 0 and 107</w:t>
+      </w:r>
+    </w:p>
+    <w:p>
+      <w:pPr>
+        <w:keepNext/>
+        <w:jc w:val="center"/>
+      </w:pPr>
+      <w:r>
+        <w:rPr>
+          <w:noProof/>
+        </w:rPr>
+        <w:lastRenderedPageBreak/>
         <w:drawing>
           <wp:inline distT="0" distB="0" distL="0" distR="0" wp14:anchorId="5CE4AF0F" wp14:editId="79BAFF6E">
             <wp:extent cx="2044015" cy="1558704"/>
@@ -1759,10 +2130,39 @@
     </w:p>
     <w:p>
       <w:pPr>
+        <w:pStyle w:val="Caption"/>
+        <w:jc w:val="center"/>
+      </w:pPr>
+      <w:r>
+        <w:t xml:space="preserve">Figure </w:t>
+      </w:r>
+      <w:r>
+        <w:fldChar w:fldCharType="begin"/>
+      </w:r>
+      <w:r>
+        <w:instrText xml:space="preserve"> SEQ Figure \* ARABIC </w:instrText>
+      </w:r>
+      <w:r>
+        <w:fldChar w:fldCharType="separate"/>
+      </w:r>
+      <w:r>
+        <w:rPr>
+          <w:noProof/>
+        </w:rPr>
+        <w:t>3</w:t>
+      </w:r>
+      <w:r>
+        <w:fldChar w:fldCharType="end"/>
+      </w:r>
+      <w:r>
+        <w:t>: Shortest Path Between Nodes</w:t>
+      </w:r>
+    </w:p>
+    <w:p>
+      <w:pPr>
         <w:pStyle w:val="Heading2"/>
       </w:pPr>
       <w:r>
-        <w:lastRenderedPageBreak/>
         <w:t xml:space="preserve">Observation: Confirming Behavior </w:t>
       </w:r>
       <w:r>
@@ -1772,8 +2172,16 @@
     <w:p>
       <w:r>
         <w:tab/>
-        <w:t xml:space="preserve">The final experiment was to confirm the results of the visualization tool by using the Gremlin query interface. As expected the native queries provide the same data values, which gives confidence in continuing additional research in this direction. </w:t>
-      </w:r>
+        <w:t xml:space="preserve">The final experiment was to confirm the results of the visualization tool by using the Gremlin query interface. As expected the native queries provide the same data values, which </w:t>
+      </w:r>
+      <w:r>
+        <w:t>provides</w:t>
+      </w:r>
+      <w:r>
+        <w:t xml:space="preserve"> confidence in continuing additional research in this direction. </w:t>
+      </w:r>
+      <w:bookmarkStart w:id="0" w:name="_GoBack"/>
+      <w:bookmarkEnd w:id="0"/>
     </w:p>
     <w:p>
       <w:pPr>
@@ -1918,96 +2326,6 @@
         </w:rPr>
         <w:t>-----</w:t>
       </w:r>
-    </w:p>
-    <w:p>
-      <w:pPr>
-        <w:spacing w:line="240" w:lineRule="auto"/>
-        <w:rPr>
-          <w:rFonts w:ascii="Courier New" w:hAnsi="Courier New" w:cs="Courier New"/>
-          <w:sz w:val="16"/>
-          <w:szCs w:val="16"/>
-        </w:rPr>
-      </w:pPr>
-      <w:r>
-        <w:rPr>
-          <w:rFonts w:ascii="Courier New" w:hAnsi="Courier New" w:cs="Courier New"/>
-          <w:sz w:val="16"/>
-          <w:szCs w:val="16"/>
-        </w:rPr>
-        <w:t xml:space="preserve">plugin activated: </w:t>
-      </w:r>
-      <w:proofErr w:type="spellStart"/>
-      <w:proofErr w:type="gramStart"/>
-      <w:r>
-        <w:rPr>
-          <w:rFonts w:ascii="Courier New" w:hAnsi="Courier New" w:cs="Courier New"/>
-          <w:sz w:val="16"/>
-          <w:szCs w:val="16"/>
-        </w:rPr>
-        <w:t>tinkerpop.server</w:t>
-      </w:r>
-      <w:proofErr w:type="spellEnd"/>
-      <w:proofErr w:type="gramEnd"/>
-    </w:p>
-    <w:p>
-      <w:pPr>
-        <w:spacing w:line="240" w:lineRule="auto"/>
-        <w:rPr>
-          <w:rFonts w:ascii="Courier New" w:hAnsi="Courier New" w:cs="Courier New"/>
-          <w:sz w:val="16"/>
-          <w:szCs w:val="16"/>
-        </w:rPr>
-      </w:pPr>
-      <w:r>
-        <w:rPr>
-          <w:rFonts w:ascii="Courier New" w:hAnsi="Courier New" w:cs="Courier New"/>
-          <w:sz w:val="16"/>
-          <w:szCs w:val="16"/>
-        </w:rPr>
-        <w:t xml:space="preserve">plugin activated: </w:t>
-      </w:r>
-      <w:proofErr w:type="spellStart"/>
-      <w:proofErr w:type="gramStart"/>
-      <w:r>
-        <w:rPr>
-          <w:rFonts w:ascii="Courier New" w:hAnsi="Courier New" w:cs="Courier New"/>
-          <w:sz w:val="16"/>
-          <w:szCs w:val="16"/>
-        </w:rPr>
-        <w:t>tinkerpop.utilities</w:t>
-      </w:r>
-      <w:proofErr w:type="spellEnd"/>
-      <w:proofErr w:type="gramEnd"/>
-    </w:p>
-    <w:p>
-      <w:pPr>
-        <w:spacing w:line="240" w:lineRule="auto"/>
-        <w:rPr>
-          <w:rFonts w:ascii="Courier New" w:hAnsi="Courier New" w:cs="Courier New"/>
-          <w:sz w:val="16"/>
-          <w:szCs w:val="16"/>
-        </w:rPr>
-      </w:pPr>
-      <w:r>
-        <w:rPr>
-          <w:rFonts w:ascii="Courier New" w:hAnsi="Courier New" w:cs="Courier New"/>
-          <w:sz w:val="16"/>
-          <w:szCs w:val="16"/>
-        </w:rPr>
-        <w:t xml:space="preserve">plugin activated: </w:t>
-      </w:r>
-      <w:proofErr w:type="spellStart"/>
-      <w:proofErr w:type="gramStart"/>
-      <w:r>
-        <w:rPr>
-          <w:rFonts w:ascii="Courier New" w:hAnsi="Courier New" w:cs="Courier New"/>
-          <w:sz w:val="16"/>
-          <w:szCs w:val="16"/>
-        </w:rPr>
-        <w:t>tinkerpop.tinkergraph</w:t>
-      </w:r>
-      <w:proofErr w:type="spellEnd"/>
-      <w:proofErr w:type="gramEnd"/>
     </w:p>
     <w:p>
       <w:pPr>
@@ -2694,6 +3012,35 @@
               <w:r>
                 <w:fldChar w:fldCharType="separate"/>
               </w:r>
+              <w:r>
+                <w:rPr>
+                  <w:noProof/>
+                </w:rPr>
+                <w:t xml:space="preserve">Bastian M., H. S. (2009). Gephi: an open source software for exploring and manipulating networks. </w:t>
+              </w:r>
+              <w:r>
+                <w:rPr>
+                  <w:i/>
+                  <w:iCs/>
+                  <w:noProof/>
+                </w:rPr>
+                <w:t>International AAAI Conference on Weblogs and Social Media</w:t>
+              </w:r>
+              <w:r>
+                <w:rPr>
+                  <w:noProof/>
+                </w:rPr>
+                <w:t>. AAAI.</w:t>
+              </w:r>
+            </w:p>
+            <w:p>
+              <w:pPr>
+                <w:pStyle w:val="Bibliography"/>
+                <w:ind w:left="720" w:hanging="720"/>
+                <w:rPr>
+                  <w:noProof/>
+                </w:rPr>
+              </w:pPr>
               <w:r>
                 <w:rPr>
                   <w:noProof/>
@@ -2901,6 +3248,36 @@
                 <w:rPr>
                   <w:noProof/>
                 </w:rPr>
+                <w:lastRenderedPageBreak/>
+                <w:t xml:space="preserve">Rodriguez, M. (2015). The Gremlin Graph Traversal Machine and Language. </w:t>
+              </w:r>
+              <w:r>
+                <w:rPr>
+                  <w:i/>
+                  <w:iCs/>
+                  <w:noProof/>
+                </w:rPr>
+                <w:t>ACM Proceedings of the 15th Symposium on Database Programming Languages</w:t>
+              </w:r>
+              <w:r>
+                <w:rPr>
+                  <w:noProof/>
+                </w:rPr>
+                <w:t>, 1-10.</w:t>
+              </w:r>
+            </w:p>
+            <w:p>
+              <w:pPr>
+                <w:pStyle w:val="Bibliography"/>
+                <w:ind w:left="720" w:hanging="720"/>
+                <w:rPr>
+                  <w:noProof/>
+                </w:rPr>
+              </w:pPr>
+              <w:r>
+                <w:rPr>
+                  <w:noProof/>
+                </w:rPr>
                 <w:t xml:space="preserve">Treadaway, C. &amp;. (2012). </w:t>
               </w:r>
               <w:r>
@@ -2930,7 +3307,6 @@
                 <w:rPr>
                   <w:noProof/>
                 </w:rPr>
-                <w:lastRenderedPageBreak/>
                 <w:t xml:space="preserve">Wolman, D. (2013, April 16). </w:t>
               </w:r>
               <w:r>
@@ -3888,6 +4264,25 @@
     <w:unhideWhenUsed/>
     <w:rsid w:val="005B78C5"/>
   </w:style>
+  <w:style w:type="paragraph" w:styleId="Caption">
+    <w:name w:val="caption"/>
+    <w:basedOn w:val="Normal"/>
+    <w:next w:val="Normal"/>
+    <w:uiPriority w:val="35"/>
+    <w:unhideWhenUsed/>
+    <w:qFormat/>
+    <w:rsid w:val="00B94809"/>
+    <w:pPr>
+      <w:spacing w:after="200" w:line="240" w:lineRule="auto"/>
+    </w:pPr>
+    <w:rPr>
+      <w:i/>
+      <w:iCs/>
+      <w:color w:val="44546A" w:themeColor="text2"/>
+      <w:sz w:val="18"/>
+      <w:szCs w:val="18"/>
+    </w:rPr>
+  </w:style>
 </w:styles>
 </file>
 
@@ -4400,11 +4795,52 @@
     <b:URL>https://www.wired.com/2013/04/arabspring/</b:URL>
     <b:RefOrder>8</b:RefOrder>
   </b:Source>
+  <b:Source>
+    <b:Tag>Bas09</b:Tag>
+    <b:SourceType>Misc</b:SourceType>
+    <b:Guid>{5C01B18D-6497-4275-B73B-35420A4D5E05}</b:Guid>
+    <b:Title>Gephi: an open source software for exploring and manipulating networks</b:Title>
+    <b:Year>2009</b:Year>
+    <b:Author>
+      <b:Author>
+        <b:NameList>
+          <b:Person>
+            <b:Last>Bastian M.</b:Last>
+            <b:First>Heymann</b:First>
+            <b:Middle>S., Jacomy M.</b:Middle>
+          </b:Person>
+        </b:NameList>
+      </b:Author>
+    </b:Author>
+    <b:PublicationTitle>International AAAI Conference on Weblogs and Social Media</b:PublicationTitle>
+    <b:Publisher>AAAI</b:Publisher>
+    <b:RefOrder>11</b:RefOrder>
+  </b:Source>
+  <b:Source>
+    <b:Tag>Rod15</b:Tag>
+    <b:SourceType>JournalArticle</b:SourceType>
+    <b:Guid>{03FCDC72-384C-49F8-91D1-261E3E03065E}</b:Guid>
+    <b:Year>2015</b:Year>
+    <b:Author>
+      <b:Author>
+        <b:NameList>
+          <b:Person>
+            <b:Last>Rodriguez</b:Last>
+            <b:First>M</b:First>
+          </b:Person>
+        </b:NameList>
+      </b:Author>
+    </b:Author>
+    <b:Title>The Gremlin Graph Traversal Machine and Language</b:Title>
+    <b:JournalName>ACM Proceedings of the 15th Symposium on Database Programming Languages</b:JournalName>
+    <b:Pages>1-10</b:Pages>
+    <b:RefOrder>12</b:RefOrder>
+  </b:Source>
 </b:Sources>
 </file>
 
 <file path=customXml/itemProps1.xml><?xml version="1.0" encoding="utf-8"?>
-<ds:datastoreItem xmlns:ds="http://schemas.openxmlformats.org/officeDocument/2006/customXml" ds:itemID="{5341ED21-327B-4208-9A35-D1F7F0023D37}">
+<ds:datastoreItem xmlns:ds="http://schemas.openxmlformats.org/officeDocument/2006/customXml" ds:itemID="{F7B993D0-9AE6-4DE8-88E1-88BE6238A714}">
   <ds:schemaRefs>
     <ds:schemaRef ds:uri="http://schemas.openxmlformats.org/officeDocument/2006/bibliography"/>
   </ds:schemaRefs>

</xml_diff>

<commit_message>
minor formatting updates to previous papers
</commit_message>
<xml_diff>
--- a/Week2_DataAnalysis/Week2_ExploreDataAnalysis.docx
+++ b/Week2_DataAnalysis/Week2_ExploreDataAnalysis.docx
@@ -1495,6 +1495,7 @@
           <w:id w:val="-1284883629"/>
           <w:citation/>
         </w:sdtPr>
+        <w:sdtEndPr/>
         <w:sdtContent>
           <w:r>
             <w:fldChar w:fldCharType="begin"/>
@@ -1524,6 +1525,7 @@
           <w:id w:val="1978639317"/>
           <w:citation/>
         </w:sdtPr>
+        <w:sdtEndPr/>
         <w:sdtContent>
           <w:r>
             <w:fldChar w:fldCharType="begin"/>
@@ -2004,9 +2006,23 @@
     </w:p>
     <w:p>
       <w:pPr>
+        <w:spacing w:line="259" w:lineRule="auto"/>
+        <w:rPr>
+          <w:b/>
+        </w:rPr>
+      </w:pPr>
+      <w:r>
+        <w:br w:type="page"/>
+      </w:r>
+    </w:p>
+    <w:p>
+      <w:pPr>
         <w:pStyle w:val="Heading1"/>
       </w:pPr>
-      <w:r>
+      <w:bookmarkStart w:id="1" w:name="_GoBack"/>
+      <w:bookmarkEnd w:id="1"/>
+      <w:r>
+        <w:lastRenderedPageBreak/>
         <w:t xml:space="preserve">Summarize </w:t>
       </w:r>
       <w:r>
@@ -2030,7 +2046,6 @@
     </w:p>
     <w:p>
       <w:r>
-        <w:lastRenderedPageBreak/>
         <w:tab/>
         <w:t xml:space="preserve">The value of a social network is unlocked through the ability to traverse the entity relationships. Most modern systems </w:t>
       </w:r>
@@ -2173,8 +2188,6 @@
         <w:br w:type="page"/>
       </w:r>
     </w:p>
-    <w:bookmarkStart w:id="1" w:name="_GoBack" w:displacedByCustomXml="next"/>
-    <w:bookmarkEnd w:id="1" w:displacedByCustomXml="next"/>
     <w:sdt>
       <w:sdtPr>
         <w:rPr>
@@ -4148,7 +4161,7 @@
 </file>
 
 <file path=customXml/itemProps1.xml><?xml version="1.0" encoding="utf-8"?>
-<ds:datastoreItem xmlns:ds="http://schemas.openxmlformats.org/officeDocument/2006/customXml" ds:itemID="{08502D30-5E3A-49D2-91E1-A3AB33C62398}">
+<ds:datastoreItem xmlns:ds="http://schemas.openxmlformats.org/officeDocument/2006/customXml" ds:itemID="{0958E42D-F07C-4DD1-8971-4E023FA3EDE6}">
   <ds:schemaRefs>
     <ds:schemaRef ds:uri="http://schemas.openxmlformats.org/officeDocument/2006/bibliography"/>
   </ds:schemaRefs>

</xml_diff>